<commit_message>
week -2 handson added
</commit_message>
<xml_diff>
--- a/WEEK-2/Week2_TDDusingJUnit5andMockito_HandsOn.docx
+++ b/WEEK-2/Week2_TDDusingJUnit5andMockito_HandsOn.docx
@@ -1,6 +1,6 @@
 
 <file path=word/document.xml><?xml version="1.0" encoding="utf-8"?>
-<w:document xmlns:wpc="http://schemas.microsoft.com/office/word/2010/wordprocessingCanvas" xmlns:cx="http://schemas.microsoft.com/office/drawing/2014/chartex" xmlns:cx1="http://schemas.microsoft.com/office/drawing/2015/9/8/chartex" xmlns:cx2="http://schemas.microsoft.com/office/drawing/2015/10/21/chartex" xmlns:cx3="http://schemas.microsoft.com/office/drawing/2016/5/9/chartex" xmlns:cx4="http://schemas.microsoft.com/office/drawing/2016/5/10/chartex" xmlns:cx5="http://schemas.microsoft.com/office/drawing/2016/5/11/chartex" xmlns:cx6="http://schemas.microsoft.com/office/drawing/2016/5/12/chartex" xmlns:cx7="http://schemas.microsoft.com/office/drawing/2016/5/13/chartex" xmlns:cx8="http://schemas.microsoft.com/office/drawing/2016/5/14/chartex" xmlns:mc="http://schemas.openxmlformats.org/markup-compatibility/2006" xmlns:aink="http://schemas.microsoft.com/office/drawing/2016/ink" xmlns:am3d="http://schemas.microsoft.com/office/drawing/2017/model3d" xmlns:o="urn:schemas-microsoft-com:office:office" xmlns:oel="http://schemas.microsoft.com/office/2019/extlst" xmlns:r="http://schemas.openxmlformats.org/officeDocument/2006/relationships" xmlns:m="http://schemas.openxmlformats.org/officeDocument/2006/math" xmlns:v="urn:schemas-microsoft-com:vml" xmlns:wp14="http://schemas.microsoft.com/office/word/2010/wordprocessingDrawing" xmlns:wp="http://schemas.openxmlformats.org/drawingml/2006/wordprocessingDrawing" xmlns:w10="urn:schemas-microsoft-com:office:word" xmlns:w="http://schemas.openxmlformats.org/wordprocessingml/2006/main" xmlns:w14="http://schemas.microsoft.com/office/word/2010/wordml" xmlns:w15="http://schemas.microsoft.com/office/word/2012/wordml" xmlns:w16cex="http://schemas.microsoft.com/office/word/2018/wordml/cex" xmlns:w16cid="http://schemas.microsoft.com/office/word/2016/wordml/cid" xmlns:w16="http://schemas.microsoft.com/office/word/2018/wordml" xmlns:w16du="http://schemas.microsoft.com/office/word/2023/wordml/word16du" xmlns:w16sdtdh="http://schemas.microsoft.com/office/word/2020/wordml/sdtdatahash" xmlns:w16sdtfl="http://schemas.microsoft.com/office/word/2024/wordml/sdtformatlock" xmlns:w16se="http://schemas.microsoft.com/office/word/2015/wordml/symex" xmlns:wpg="http://schemas.microsoft.com/office/word/2010/wordprocessingGroup" xmlns:wpi="http://schemas.microsoft.com/office/word/2010/wordprocessingInk" xmlns:wne="http://schemas.microsoft.com/office/word/2006/wordml" xmlns:wps="http://schemas.microsoft.com/office/word/2010/wordprocessingShape" mc:Ignorable="w14 w15 w16se w16cid w16 w16cex w16sdtdh w16sdtfl w16du wp14">
+<w:document xmlns:wpc="http://schemas.microsoft.com/office/word/2010/wordprocessingCanvas" xmlns:cx="http://schemas.microsoft.com/office/drawing/2014/chartex" xmlns:cx1="http://schemas.microsoft.com/office/drawing/2015/9/8/chartex" xmlns:cx2="http://schemas.microsoft.com/office/drawing/2015/10/21/chartex" xmlns:cx3="http://schemas.microsoft.com/office/drawing/2016/5/9/chartex" xmlns:cx4="http://schemas.microsoft.com/office/drawing/2016/5/10/chartex" xmlns:cx5="http://schemas.microsoft.com/office/drawing/2016/5/11/chartex" xmlns:cx6="http://schemas.microsoft.com/office/drawing/2016/5/12/chartex" xmlns:cx7="http://schemas.microsoft.com/office/drawing/2016/5/13/chartex" xmlns:cx8="http://schemas.microsoft.com/office/drawing/2016/5/14/chartex" xmlns:mc="http://schemas.openxmlformats.org/markup-compatibility/2006" xmlns:aink="http://schemas.microsoft.com/office/drawing/2016/ink" xmlns:am3d="http://schemas.microsoft.com/office/drawing/2017/model3d" xmlns:o="urn:schemas-microsoft-com:office:office" xmlns:r="http://schemas.openxmlformats.org/officeDocument/2006/relationships" xmlns:m="http://schemas.openxmlformats.org/officeDocument/2006/math" xmlns:v="urn:schemas-microsoft-com:vml" xmlns:wp14="http://schemas.microsoft.com/office/word/2010/wordprocessingDrawing" xmlns:wp="http://schemas.openxmlformats.org/drawingml/2006/wordprocessingDrawing" xmlns:w10="urn:schemas-microsoft-com:office:word" xmlns:w="http://schemas.openxmlformats.org/wordprocessingml/2006/main" xmlns:w14="http://schemas.microsoft.com/office/word/2010/wordml" xmlns:w15="http://schemas.microsoft.com/office/word/2012/wordml" xmlns:w16cex="http://schemas.microsoft.com/office/word/2018/wordml/cex" xmlns:w16cid="http://schemas.microsoft.com/office/word/2016/wordml/cid" xmlns:w16="http://schemas.microsoft.com/office/word/2018/wordml" xmlns:w16sdtdh="http://schemas.microsoft.com/office/word/2020/wordml/sdtdatahash" xmlns:w16se="http://schemas.microsoft.com/office/word/2015/wordml/symex" xmlns:wpg="http://schemas.microsoft.com/office/word/2010/wordprocessingGroup" xmlns:wpi="http://schemas.microsoft.com/office/word/2010/wordprocessingInk" xmlns:wne="http://schemas.microsoft.com/office/word/2006/wordml" xmlns:wps="http://schemas.microsoft.com/office/word/2010/wordprocessingShape" mc:Ignorable="w14 w15 w16se w16cid w16 w16cex w16sdtdh wp14">
   <w:body>
     <w:p/>
     <w:p>
@@ -205,34 +205,16 @@
           <w:sz w:val="20"/>
           <w:szCs w:val="20"/>
         </w:rPr>
-        <w:t>.</w:t>
-      </w:r>
-      <w:proofErr w:type="gramStart"/>
-      <w:r>
-        <w:rPr>
-          <w:rFonts w:ascii="Courier New" w:hAnsi="Courier New" w:cs="Courier New"/>
-          <w:sz w:val="20"/>
-          <w:szCs w:val="20"/>
-        </w:rPr>
-        <w:t>Assert</w:t>
-      </w:r>
-      <w:proofErr w:type="spellEnd"/>
-      <w:r>
-        <w:rPr>
-          <w:rFonts w:ascii="Courier New" w:hAnsi="Courier New" w:cs="Courier New"/>
-          <w:sz w:val="20"/>
-          <w:szCs w:val="20"/>
-        </w:rPr>
-        <w:t>.*</w:t>
-      </w:r>
-      <w:proofErr w:type="gramEnd"/>
-      <w:r>
-        <w:rPr>
-          <w:rFonts w:ascii="Courier New" w:hAnsi="Courier New" w:cs="Courier New"/>
-          <w:sz w:val="20"/>
-          <w:szCs w:val="20"/>
-        </w:rPr>
-        <w:t>;</w:t>
+        <w:t>.Assert</w:t>
+      </w:r>
+      <w:proofErr w:type="spellEnd"/>
+      <w:r>
+        <w:rPr>
+          <w:rFonts w:ascii="Courier New" w:hAnsi="Courier New" w:cs="Courier New"/>
+          <w:sz w:val="20"/>
+          <w:szCs w:val="20"/>
+        </w:rPr>
+        <w:t>.*;</w:t>
       </w:r>
     </w:p>
     <w:p>
@@ -628,25 +610,7 @@
           <w:sz w:val="20"/>
           <w:szCs w:val="20"/>
         </w:rPr>
-        <w:t xml:space="preserve">new </w:t>
-      </w:r>
-      <w:proofErr w:type="gramStart"/>
-      <w:r>
-        <w:rPr>
-          <w:rFonts w:ascii="Courier New" w:hAnsi="Courier New" w:cs="Courier New"/>
-          <w:sz w:val="20"/>
-          <w:szCs w:val="20"/>
-        </w:rPr>
-        <w:t>Object(</w:t>
-      </w:r>
-      <w:proofErr w:type="gramEnd"/>
-      <w:r>
-        <w:rPr>
-          <w:rFonts w:ascii="Courier New" w:hAnsi="Courier New" w:cs="Courier New"/>
-          <w:sz w:val="20"/>
-          <w:szCs w:val="20"/>
-        </w:rPr>
-        <w:t>));</w:t>
+        <w:t>new Object());</w:t>
       </w:r>
     </w:p>
     <w:p>
@@ -1100,34 +1064,16 @@
           <w:sz w:val="20"/>
           <w:szCs w:val="20"/>
         </w:rPr>
-        <w:t>.</w:t>
-      </w:r>
-      <w:proofErr w:type="gramStart"/>
-      <w:r>
-        <w:rPr>
-          <w:rFonts w:ascii="Courier New" w:hAnsi="Courier New" w:cs="Courier New"/>
-          <w:sz w:val="20"/>
-          <w:szCs w:val="20"/>
-        </w:rPr>
-        <w:t>Assert</w:t>
-      </w:r>
-      <w:proofErr w:type="spellEnd"/>
-      <w:r>
-        <w:rPr>
-          <w:rFonts w:ascii="Courier New" w:hAnsi="Courier New" w:cs="Courier New"/>
-          <w:sz w:val="20"/>
-          <w:szCs w:val="20"/>
-        </w:rPr>
-        <w:t>.*</w:t>
-      </w:r>
-      <w:proofErr w:type="gramEnd"/>
-      <w:r>
-        <w:rPr>
-          <w:rFonts w:ascii="Courier New" w:hAnsi="Courier New" w:cs="Courier New"/>
-          <w:sz w:val="20"/>
-          <w:szCs w:val="20"/>
-        </w:rPr>
-        <w:t>;</w:t>
+        <w:t>.Assert</w:t>
+      </w:r>
+      <w:proofErr w:type="spellEnd"/>
+      <w:r>
+        <w:rPr>
+          <w:rFonts w:ascii="Courier New" w:hAnsi="Courier New" w:cs="Courier New"/>
+          <w:sz w:val="20"/>
+          <w:szCs w:val="20"/>
+        </w:rPr>
+        <w:t>.*;</w:t>
       </w:r>
     </w:p>
     <w:p>
@@ -2229,13 +2175,14 @@
           <w:szCs w:val="36"/>
         </w:rPr>
       </w:pPr>
-      <w:r>
+    </w:p>
+    <w:p>
+      <w:pPr>
         <w:rPr>
           <w:sz w:val="36"/>
           <w:szCs w:val="36"/>
         </w:rPr>
-        <w:t>Mockito Hands-On Exercises</w:t>
-      </w:r>
+      </w:pPr>
     </w:p>
     <w:p>
       <w:pPr>
@@ -2246,6 +2193,70 @@
       </w:pPr>
     </w:p>
     <w:p>
+      <w:pPr>
+        <w:rPr>
+          <w:sz w:val="36"/>
+          <w:szCs w:val="36"/>
+        </w:rPr>
+      </w:pPr>
+    </w:p>
+    <w:p>
+      <w:pPr>
+        <w:rPr>
+          <w:sz w:val="36"/>
+          <w:szCs w:val="36"/>
+        </w:rPr>
+      </w:pPr>
+    </w:p>
+    <w:p>
+      <w:pPr>
+        <w:rPr>
+          <w:sz w:val="36"/>
+          <w:szCs w:val="36"/>
+        </w:rPr>
+      </w:pPr>
+    </w:p>
+    <w:p>
+      <w:pPr>
+        <w:rPr>
+          <w:sz w:val="36"/>
+          <w:szCs w:val="36"/>
+        </w:rPr>
+      </w:pPr>
+    </w:p>
+    <w:p>
+      <w:pPr>
+        <w:rPr>
+          <w:sz w:val="36"/>
+          <w:szCs w:val="36"/>
+        </w:rPr>
+      </w:pPr>
+    </w:p>
+    <w:p>
+      <w:pPr>
+        <w:rPr>
+          <w:sz w:val="36"/>
+          <w:szCs w:val="36"/>
+        </w:rPr>
+      </w:pPr>
+      <w:r>
+        <w:rPr>
+          <w:sz w:val="36"/>
+          <w:szCs w:val="36"/>
+        </w:rPr>
+        <w:lastRenderedPageBreak/>
+        <w:t>Mockito Hands-On Exercises</w:t>
+      </w:r>
+    </w:p>
+    <w:p>
+      <w:pPr>
+        <w:rPr>
+          <w:sz w:val="36"/>
+          <w:szCs w:val="36"/>
+        </w:rPr>
+      </w:pPr>
+    </w:p>
+    <w:p>
       <w:r>
         <w:rPr>
           <w:b/>
@@ -2295,383 +2306,712 @@
     <w:p>
       <w:pPr>
         <w:spacing w:after="0"/>
-      </w:pPr>
-      <w:r>
+        <w:rPr>
+          <w:b/>
+          <w:bCs/>
+        </w:rPr>
+      </w:pPr>
+    </w:p>
+    <w:p>
+      <w:pPr>
+        <w:spacing w:after="0"/>
+        <w:rPr>
+          <w:rFonts w:ascii="Courier New" w:hAnsi="Courier New" w:cs="Courier New"/>
+        </w:rPr>
+      </w:pPr>
+      <w:r>
+        <w:rPr>
+          <w:rFonts w:ascii="Courier New" w:hAnsi="Courier New" w:cs="Courier New"/>
+        </w:rPr>
+        <w:t>//</w:t>
+      </w:r>
+      <w:r>
+        <w:rPr>
+          <w:rFonts w:ascii="Courier New" w:hAnsi="Courier New" w:cs="Courier New"/>
+        </w:rPr>
         <w:t>Create interface ExternalApi.java</w:t>
       </w:r>
     </w:p>
     <w:p>
       <w:pPr>
         <w:spacing w:after="0"/>
-      </w:pPr>
-      <w:r>
+        <w:rPr>
+          <w:rFonts w:ascii="Courier New" w:hAnsi="Courier New" w:cs="Courier New"/>
+        </w:rPr>
+      </w:pPr>
+      <w:r>
+        <w:rPr>
+          <w:rFonts w:ascii="Courier New" w:hAnsi="Courier New" w:cs="Courier New"/>
+        </w:rPr>
         <w:t xml:space="preserve">public interface </w:t>
       </w:r>
       <w:proofErr w:type="spellStart"/>
       <w:r>
+        <w:rPr>
+          <w:rFonts w:ascii="Courier New" w:hAnsi="Courier New" w:cs="Courier New"/>
+        </w:rPr>
         <w:t>ExternalApi</w:t>
       </w:r>
       <w:proofErr w:type="spellEnd"/>
       <w:r>
+        <w:rPr>
+          <w:rFonts w:ascii="Courier New" w:hAnsi="Courier New" w:cs="Courier New"/>
+        </w:rPr>
         <w:t xml:space="preserve"> {</w:t>
       </w:r>
     </w:p>
     <w:p>
       <w:pPr>
         <w:spacing w:after="0"/>
-      </w:pPr>
-      <w:r>
+        <w:rPr>
+          <w:rFonts w:ascii="Courier New" w:hAnsi="Courier New" w:cs="Courier New"/>
+        </w:rPr>
+      </w:pPr>
+      <w:r>
+        <w:rPr>
+          <w:rFonts w:ascii="Courier New" w:hAnsi="Courier New" w:cs="Courier New"/>
+        </w:rPr>
         <w:t xml:space="preserve">    String </w:t>
       </w:r>
       <w:proofErr w:type="spellStart"/>
       <w:proofErr w:type="gramStart"/>
       <w:r>
+        <w:rPr>
+          <w:rFonts w:ascii="Courier New" w:hAnsi="Courier New" w:cs="Courier New"/>
+        </w:rPr>
         <w:t>getData</w:t>
       </w:r>
       <w:proofErr w:type="spellEnd"/>
       <w:r>
+        <w:rPr>
+          <w:rFonts w:ascii="Courier New" w:hAnsi="Courier New" w:cs="Courier New"/>
+        </w:rPr>
         <w:t>(</w:t>
       </w:r>
       <w:proofErr w:type="gramEnd"/>
       <w:r>
+        <w:rPr>
+          <w:rFonts w:ascii="Courier New" w:hAnsi="Courier New" w:cs="Courier New"/>
+        </w:rPr>
         <w:t>);</w:t>
       </w:r>
     </w:p>
     <w:p>
       <w:pPr>
         <w:spacing w:after="0"/>
-      </w:pPr>
-      <w:r>
+        <w:rPr>
+          <w:rFonts w:ascii="Courier New" w:hAnsi="Courier New" w:cs="Courier New"/>
+        </w:rPr>
+      </w:pPr>
+      <w:r>
+        <w:rPr>
+          <w:rFonts w:ascii="Courier New" w:hAnsi="Courier New" w:cs="Courier New"/>
+        </w:rPr>
         <w:t>}</w:t>
       </w:r>
     </w:p>
     <w:p>
       <w:pPr>
         <w:spacing w:after="0"/>
-      </w:pPr>
-      <w:r>
+        <w:rPr>
+          <w:rFonts w:ascii="Courier New" w:hAnsi="Courier New" w:cs="Courier New"/>
+        </w:rPr>
+      </w:pPr>
+      <w:r>
+        <w:rPr>
+          <w:rFonts w:ascii="Courier New" w:hAnsi="Courier New" w:cs="Courier New"/>
+        </w:rPr>
         <w:t>Create class MyService.java</w:t>
       </w:r>
     </w:p>
     <w:p>
       <w:pPr>
         <w:spacing w:after="0"/>
-      </w:pPr>
-      <w:r>
+        <w:rPr>
+          <w:rFonts w:ascii="Courier New" w:hAnsi="Courier New" w:cs="Courier New"/>
+        </w:rPr>
+      </w:pPr>
+      <w:r>
+        <w:rPr>
+          <w:rFonts w:ascii="Courier New" w:hAnsi="Courier New" w:cs="Courier New"/>
+        </w:rPr>
         <w:t xml:space="preserve">public class </w:t>
       </w:r>
       <w:proofErr w:type="spellStart"/>
       <w:r>
+        <w:rPr>
+          <w:rFonts w:ascii="Courier New" w:hAnsi="Courier New" w:cs="Courier New"/>
+        </w:rPr>
         <w:t>MyService</w:t>
       </w:r>
       <w:proofErr w:type="spellEnd"/>
       <w:r>
+        <w:rPr>
+          <w:rFonts w:ascii="Courier New" w:hAnsi="Courier New" w:cs="Courier New"/>
+        </w:rPr>
         <w:t xml:space="preserve"> {</w:t>
       </w:r>
     </w:p>
     <w:p>
       <w:pPr>
         <w:spacing w:after="0"/>
-      </w:pPr>
-      <w:r>
+        <w:rPr>
+          <w:rFonts w:ascii="Courier New" w:hAnsi="Courier New" w:cs="Courier New"/>
+        </w:rPr>
+      </w:pPr>
+      <w:r>
+        <w:rPr>
+          <w:rFonts w:ascii="Courier New" w:hAnsi="Courier New" w:cs="Courier New"/>
+        </w:rPr>
         <w:t xml:space="preserve">    private </w:t>
       </w:r>
       <w:proofErr w:type="spellStart"/>
       <w:r>
+        <w:rPr>
+          <w:rFonts w:ascii="Courier New" w:hAnsi="Courier New" w:cs="Courier New"/>
+        </w:rPr>
         <w:t>ExternalApi</w:t>
       </w:r>
       <w:proofErr w:type="spellEnd"/>
       <w:r>
+        <w:rPr>
+          <w:rFonts w:ascii="Courier New" w:hAnsi="Courier New" w:cs="Courier New"/>
+        </w:rPr>
         <w:t xml:space="preserve"> </w:t>
       </w:r>
       <w:proofErr w:type="spellStart"/>
       <w:r>
+        <w:rPr>
+          <w:rFonts w:ascii="Courier New" w:hAnsi="Courier New" w:cs="Courier New"/>
+        </w:rPr>
         <w:t>api</w:t>
       </w:r>
       <w:proofErr w:type="spellEnd"/>
       <w:r>
+        <w:rPr>
+          <w:rFonts w:ascii="Courier New" w:hAnsi="Courier New" w:cs="Courier New"/>
+        </w:rPr>
         <w:t>;</w:t>
       </w:r>
     </w:p>
     <w:p>
       <w:pPr>
         <w:spacing w:after="0"/>
-      </w:pPr>
-    </w:p>
-    <w:p>
-      <w:pPr>
-        <w:spacing w:after="0"/>
-      </w:pPr>
-      <w:r>
+        <w:rPr>
+          <w:rFonts w:ascii="Courier New" w:hAnsi="Courier New" w:cs="Courier New"/>
+        </w:rPr>
+      </w:pPr>
+    </w:p>
+    <w:p>
+      <w:pPr>
+        <w:spacing w:after="0"/>
+        <w:rPr>
+          <w:rFonts w:ascii="Courier New" w:hAnsi="Courier New" w:cs="Courier New"/>
+        </w:rPr>
+      </w:pPr>
+      <w:r>
+        <w:rPr>
+          <w:rFonts w:ascii="Courier New" w:hAnsi="Courier New" w:cs="Courier New"/>
+        </w:rPr>
         <w:t xml:space="preserve">    public </w:t>
       </w:r>
       <w:proofErr w:type="spellStart"/>
       <w:proofErr w:type="gramStart"/>
       <w:r>
+        <w:rPr>
+          <w:rFonts w:ascii="Courier New" w:hAnsi="Courier New" w:cs="Courier New"/>
+        </w:rPr>
         <w:t>MyService</w:t>
       </w:r>
       <w:proofErr w:type="spellEnd"/>
       <w:r>
+        <w:rPr>
+          <w:rFonts w:ascii="Courier New" w:hAnsi="Courier New" w:cs="Courier New"/>
+        </w:rPr>
         <w:t>(</w:t>
       </w:r>
       <w:proofErr w:type="spellStart"/>
       <w:proofErr w:type="gramEnd"/>
       <w:r>
+        <w:rPr>
+          <w:rFonts w:ascii="Courier New" w:hAnsi="Courier New" w:cs="Courier New"/>
+        </w:rPr>
         <w:t>ExternalApi</w:t>
       </w:r>
       <w:proofErr w:type="spellEnd"/>
       <w:r>
+        <w:rPr>
+          <w:rFonts w:ascii="Courier New" w:hAnsi="Courier New" w:cs="Courier New"/>
+        </w:rPr>
         <w:t xml:space="preserve"> </w:t>
       </w:r>
       <w:proofErr w:type="spellStart"/>
       <w:r>
+        <w:rPr>
+          <w:rFonts w:ascii="Courier New" w:hAnsi="Courier New" w:cs="Courier New"/>
+        </w:rPr>
         <w:t>api</w:t>
       </w:r>
       <w:proofErr w:type="spellEnd"/>
       <w:r>
+        <w:rPr>
+          <w:rFonts w:ascii="Courier New" w:hAnsi="Courier New" w:cs="Courier New"/>
+        </w:rPr>
         <w:t>) {</w:t>
       </w:r>
     </w:p>
     <w:p>
       <w:pPr>
         <w:spacing w:after="0"/>
-      </w:pPr>
-      <w:r>
+        <w:rPr>
+          <w:rFonts w:ascii="Courier New" w:hAnsi="Courier New" w:cs="Courier New"/>
+        </w:rPr>
+      </w:pPr>
+      <w:r>
+        <w:rPr>
+          <w:rFonts w:ascii="Courier New" w:hAnsi="Courier New" w:cs="Courier New"/>
+        </w:rPr>
         <w:t xml:space="preserve">        </w:t>
       </w:r>
       <w:proofErr w:type="spellStart"/>
       <w:r>
+        <w:rPr>
+          <w:rFonts w:ascii="Courier New" w:hAnsi="Courier New" w:cs="Courier New"/>
+        </w:rPr>
         <w:t>this.api</w:t>
       </w:r>
       <w:proofErr w:type="spellEnd"/>
       <w:r>
+        <w:rPr>
+          <w:rFonts w:ascii="Courier New" w:hAnsi="Courier New" w:cs="Courier New"/>
+        </w:rPr>
         <w:t xml:space="preserve"> = </w:t>
       </w:r>
       <w:proofErr w:type="spellStart"/>
       <w:r>
+        <w:rPr>
+          <w:rFonts w:ascii="Courier New" w:hAnsi="Courier New" w:cs="Courier New"/>
+        </w:rPr>
         <w:t>api</w:t>
       </w:r>
       <w:proofErr w:type="spellEnd"/>
       <w:r>
+        <w:rPr>
+          <w:rFonts w:ascii="Courier New" w:hAnsi="Courier New" w:cs="Courier New"/>
+        </w:rPr>
         <w:t>;</w:t>
       </w:r>
     </w:p>
     <w:p>
       <w:pPr>
         <w:spacing w:after="0"/>
-      </w:pPr>
-      <w:r>
+        <w:rPr>
+          <w:rFonts w:ascii="Courier New" w:hAnsi="Courier New" w:cs="Courier New"/>
+        </w:rPr>
+      </w:pPr>
+      <w:r>
+        <w:rPr>
+          <w:rFonts w:ascii="Courier New" w:hAnsi="Courier New" w:cs="Courier New"/>
+        </w:rPr>
         <w:t xml:space="preserve">    }</w:t>
       </w:r>
     </w:p>
     <w:p>
       <w:pPr>
         <w:spacing w:after="0"/>
-      </w:pPr>
-    </w:p>
-    <w:p>
-      <w:pPr>
-        <w:spacing w:after="0"/>
-      </w:pPr>
-      <w:r>
+        <w:rPr>
+          <w:rFonts w:ascii="Courier New" w:hAnsi="Courier New" w:cs="Courier New"/>
+        </w:rPr>
+      </w:pPr>
+    </w:p>
+    <w:p>
+      <w:pPr>
+        <w:spacing w:after="0"/>
+        <w:rPr>
+          <w:rFonts w:ascii="Courier New" w:hAnsi="Courier New" w:cs="Courier New"/>
+        </w:rPr>
+      </w:pPr>
+      <w:r>
+        <w:rPr>
+          <w:rFonts w:ascii="Courier New" w:hAnsi="Courier New" w:cs="Courier New"/>
+        </w:rPr>
         <w:t xml:space="preserve">    public String </w:t>
       </w:r>
       <w:proofErr w:type="spellStart"/>
       <w:proofErr w:type="gramStart"/>
       <w:r>
+        <w:rPr>
+          <w:rFonts w:ascii="Courier New" w:hAnsi="Courier New" w:cs="Courier New"/>
+        </w:rPr>
         <w:t>fetchData</w:t>
       </w:r>
       <w:proofErr w:type="spellEnd"/>
       <w:r>
+        <w:rPr>
+          <w:rFonts w:ascii="Courier New" w:hAnsi="Courier New" w:cs="Courier New"/>
+        </w:rPr>
         <w:t>(</w:t>
       </w:r>
       <w:proofErr w:type="gramEnd"/>
       <w:r>
+        <w:rPr>
+          <w:rFonts w:ascii="Courier New" w:hAnsi="Courier New" w:cs="Courier New"/>
+        </w:rPr>
         <w:t>) {</w:t>
       </w:r>
     </w:p>
     <w:p>
       <w:pPr>
         <w:spacing w:after="0"/>
-      </w:pPr>
-      <w:r>
+        <w:rPr>
+          <w:rFonts w:ascii="Courier New" w:hAnsi="Courier New" w:cs="Courier New"/>
+        </w:rPr>
+      </w:pPr>
+      <w:r>
+        <w:rPr>
+          <w:rFonts w:ascii="Courier New" w:hAnsi="Courier New" w:cs="Courier New"/>
+        </w:rPr>
         <w:t xml:space="preserve">        return </w:t>
       </w:r>
       <w:proofErr w:type="spellStart"/>
       <w:proofErr w:type="gramStart"/>
       <w:r>
+        <w:rPr>
+          <w:rFonts w:ascii="Courier New" w:hAnsi="Courier New" w:cs="Courier New"/>
+        </w:rPr>
         <w:t>api.getData</w:t>
       </w:r>
       <w:proofErr w:type="spellEnd"/>
       <w:proofErr w:type="gramEnd"/>
       <w:r>
+        <w:rPr>
+          <w:rFonts w:ascii="Courier New" w:hAnsi="Courier New" w:cs="Courier New"/>
+        </w:rPr>
         <w:t>();</w:t>
       </w:r>
     </w:p>
     <w:p>
       <w:pPr>
         <w:spacing w:after="0"/>
-      </w:pPr>
-      <w:r>
+        <w:rPr>
+          <w:rFonts w:ascii="Courier New" w:hAnsi="Courier New" w:cs="Courier New"/>
+        </w:rPr>
+      </w:pPr>
+      <w:r>
+        <w:rPr>
+          <w:rFonts w:ascii="Courier New" w:hAnsi="Courier New" w:cs="Courier New"/>
+        </w:rPr>
         <w:t xml:space="preserve">    }</w:t>
       </w:r>
     </w:p>
     <w:p>
       <w:pPr>
         <w:spacing w:after="0"/>
-      </w:pPr>
-      <w:r>
+        <w:rPr>
+          <w:rFonts w:ascii="Courier New" w:hAnsi="Courier New" w:cs="Courier New"/>
+        </w:rPr>
+      </w:pPr>
+      <w:r>
+        <w:rPr>
+          <w:rFonts w:ascii="Courier New" w:hAnsi="Courier New" w:cs="Courier New"/>
+        </w:rPr>
         <w:t>}</w:t>
       </w:r>
     </w:p>
     <w:p>
       <w:pPr>
         <w:spacing w:after="0"/>
-      </w:pPr>
-    </w:p>
-    <w:p>
-      <w:pPr>
-        <w:spacing w:after="0"/>
-      </w:pPr>
-      <w:r>
+        <w:rPr>
+          <w:rFonts w:ascii="Courier New" w:hAnsi="Courier New" w:cs="Courier New"/>
+        </w:rPr>
+      </w:pPr>
+    </w:p>
+    <w:p>
+      <w:pPr>
+        <w:spacing w:after="0"/>
+        <w:rPr>
+          <w:rFonts w:ascii="Courier New" w:hAnsi="Courier New" w:cs="Courier New"/>
+          <w:sz w:val="20"/>
+          <w:szCs w:val="20"/>
+        </w:rPr>
+      </w:pPr>
+      <w:r>
+        <w:rPr>
+          <w:rFonts w:ascii="Courier New" w:hAnsi="Courier New" w:cs="Courier New"/>
+          <w:sz w:val="20"/>
+          <w:szCs w:val="20"/>
+        </w:rPr>
         <w:t>Create MyServiceTest.java</w:t>
       </w:r>
     </w:p>
     <w:p>
       <w:pPr>
         <w:spacing w:after="0"/>
-      </w:pPr>
-      <w:r>
+        <w:rPr>
+          <w:rFonts w:ascii="Courier New" w:hAnsi="Courier New" w:cs="Courier New"/>
+          <w:sz w:val="20"/>
+          <w:szCs w:val="20"/>
+        </w:rPr>
+      </w:pPr>
+      <w:r>
+        <w:rPr>
+          <w:rFonts w:ascii="Courier New" w:hAnsi="Courier New" w:cs="Courier New"/>
+          <w:sz w:val="20"/>
+          <w:szCs w:val="20"/>
+        </w:rPr>
         <w:t xml:space="preserve">import static </w:t>
       </w:r>
       <w:proofErr w:type="spellStart"/>
       <w:proofErr w:type="gramStart"/>
       <w:r>
+        <w:rPr>
+          <w:rFonts w:ascii="Courier New" w:hAnsi="Courier New" w:cs="Courier New"/>
+          <w:sz w:val="20"/>
+          <w:szCs w:val="20"/>
+        </w:rPr>
         <w:t>org.junit.jupiter.api.Assertions.</w:t>
       </w:r>
       <w:r>
         <w:rPr>
+          <w:rFonts w:ascii="Courier New" w:hAnsi="Courier New" w:cs="Courier New"/>
           <w:i/>
           <w:iCs/>
+          <w:sz w:val="20"/>
+          <w:szCs w:val="20"/>
         </w:rPr>
         <w:t>assertEquals</w:t>
       </w:r>
       <w:proofErr w:type="spellEnd"/>
       <w:proofErr w:type="gramEnd"/>
       <w:r>
+        <w:rPr>
+          <w:rFonts w:ascii="Courier New" w:hAnsi="Courier New" w:cs="Courier New"/>
+          <w:sz w:val="20"/>
+          <w:szCs w:val="20"/>
+        </w:rPr>
         <w:t>;</w:t>
       </w:r>
     </w:p>
     <w:p>
       <w:pPr>
         <w:spacing w:after="0"/>
-      </w:pPr>
-      <w:r>
+        <w:rPr>
+          <w:rFonts w:ascii="Courier New" w:hAnsi="Courier New" w:cs="Courier New"/>
+          <w:sz w:val="20"/>
+          <w:szCs w:val="20"/>
+        </w:rPr>
+      </w:pPr>
+      <w:r>
+        <w:rPr>
+          <w:rFonts w:ascii="Courier New" w:hAnsi="Courier New" w:cs="Courier New"/>
+          <w:sz w:val="20"/>
+          <w:szCs w:val="20"/>
+        </w:rPr>
         <w:t xml:space="preserve">import static </w:t>
       </w:r>
       <w:proofErr w:type="spellStart"/>
       <w:proofErr w:type="gramStart"/>
       <w:r>
+        <w:rPr>
+          <w:rFonts w:ascii="Courier New" w:hAnsi="Courier New" w:cs="Courier New"/>
+          <w:sz w:val="20"/>
+          <w:szCs w:val="20"/>
+        </w:rPr>
         <w:t>org.mockito</w:t>
       </w:r>
       <w:proofErr w:type="gramEnd"/>
       <w:r>
-        <w:t>.</w:t>
-      </w:r>
+        <w:rPr>
+          <w:rFonts w:ascii="Courier New" w:hAnsi="Courier New" w:cs="Courier New"/>
+          <w:sz w:val="20"/>
+          <w:szCs w:val="20"/>
+        </w:rPr>
+        <w:t>.Mockito</w:t>
+      </w:r>
+      <w:proofErr w:type="spellEnd"/>
+      <w:r>
+        <w:rPr>
+          <w:rFonts w:ascii="Courier New" w:hAnsi="Courier New" w:cs="Courier New"/>
+          <w:sz w:val="20"/>
+          <w:szCs w:val="20"/>
+        </w:rPr>
+        <w:t>.*;</w:t>
+      </w:r>
+    </w:p>
+    <w:p>
+      <w:pPr>
+        <w:spacing w:after="0"/>
+        <w:rPr>
+          <w:rFonts w:ascii="Courier New" w:hAnsi="Courier New" w:cs="Courier New"/>
+          <w:sz w:val="20"/>
+          <w:szCs w:val="20"/>
+        </w:rPr>
+      </w:pPr>
+    </w:p>
+    <w:p>
+      <w:pPr>
+        <w:spacing w:after="0"/>
+        <w:rPr>
+          <w:rFonts w:ascii="Courier New" w:hAnsi="Courier New" w:cs="Courier New"/>
+          <w:sz w:val="20"/>
+          <w:szCs w:val="20"/>
+        </w:rPr>
+      </w:pPr>
+      <w:r>
+        <w:rPr>
+          <w:rFonts w:ascii="Courier New" w:hAnsi="Courier New" w:cs="Courier New"/>
+          <w:sz w:val="20"/>
+          <w:szCs w:val="20"/>
+        </w:rPr>
+        <w:t xml:space="preserve">import </w:t>
+      </w:r>
+      <w:proofErr w:type="spellStart"/>
       <w:proofErr w:type="gramStart"/>
       <w:r>
-        <w:t>Mockito</w:t>
-      </w:r>
-      <w:proofErr w:type="spellEnd"/>
-      <w:r>
-        <w:t>.*</w:t>
-      </w:r>
+        <w:rPr>
+          <w:rFonts w:ascii="Courier New" w:hAnsi="Courier New" w:cs="Courier New"/>
+          <w:sz w:val="20"/>
+          <w:szCs w:val="20"/>
+        </w:rPr>
+        <w:t>org.junit.jupiter.api.Test</w:t>
+      </w:r>
+      <w:proofErr w:type="spellEnd"/>
       <w:proofErr w:type="gramEnd"/>
       <w:r>
+        <w:rPr>
+          <w:rFonts w:ascii="Courier New" w:hAnsi="Courier New" w:cs="Courier New"/>
+          <w:sz w:val="20"/>
+          <w:szCs w:val="20"/>
+        </w:rPr>
         <w:t>;</w:t>
       </w:r>
     </w:p>
     <w:p>
       <w:pPr>
         <w:spacing w:after="0"/>
-      </w:pPr>
-    </w:p>
-    <w:p>
-      <w:pPr>
-        <w:spacing w:after="0"/>
-      </w:pPr>
-      <w:r>
+        <w:rPr>
+          <w:rFonts w:ascii="Courier New" w:hAnsi="Courier New" w:cs="Courier New"/>
+          <w:sz w:val="20"/>
+          <w:szCs w:val="20"/>
+        </w:rPr>
+      </w:pPr>
+      <w:r>
+        <w:rPr>
+          <w:rFonts w:ascii="Courier New" w:hAnsi="Courier New" w:cs="Courier New"/>
+          <w:sz w:val="20"/>
+          <w:szCs w:val="20"/>
+        </w:rPr>
         <w:t xml:space="preserve">import </w:t>
       </w:r>
       <w:proofErr w:type="spellStart"/>
       <w:proofErr w:type="gramStart"/>
       <w:r>
-        <w:t>org.junit.jupiter.api.Test</w:t>
-      </w:r>
-      <w:proofErr w:type="spellEnd"/>
+        <w:rPr>
+          <w:rFonts w:ascii="Courier New" w:hAnsi="Courier New" w:cs="Courier New"/>
+          <w:sz w:val="20"/>
+          <w:szCs w:val="20"/>
+        </w:rPr>
+        <w:t>org.mockito</w:t>
+      </w:r>
       <w:proofErr w:type="gramEnd"/>
       <w:r>
+        <w:rPr>
+          <w:rFonts w:ascii="Courier New" w:hAnsi="Courier New" w:cs="Courier New"/>
+          <w:sz w:val="20"/>
+          <w:szCs w:val="20"/>
+        </w:rPr>
+        <w:t>.Mockito</w:t>
+      </w:r>
+      <w:proofErr w:type="spellEnd"/>
+      <w:r>
+        <w:rPr>
+          <w:rFonts w:ascii="Courier New" w:hAnsi="Courier New" w:cs="Courier New"/>
+          <w:sz w:val="20"/>
+          <w:szCs w:val="20"/>
+        </w:rPr>
         <w:t>;</w:t>
       </w:r>
     </w:p>
     <w:p>
       <w:pPr>
         <w:spacing w:after="0"/>
-      </w:pPr>
-      <w:r>
-        <w:t xml:space="preserve">import </w:t>
-      </w:r>
-      <w:proofErr w:type="spellStart"/>
-      <w:proofErr w:type="gramStart"/>
-      <w:r>
-        <w:t>org.mockito</w:t>
-      </w:r>
-      <w:proofErr w:type="gramEnd"/>
-      <w:r>
-        <w:t>.Mockito</w:t>
-      </w:r>
-      <w:proofErr w:type="spellEnd"/>
-      <w:r>
-        <w:t>;</w:t>
-      </w:r>
-    </w:p>
-    <w:p>
-      <w:pPr>
-        <w:spacing w:after="0"/>
-      </w:pPr>
-    </w:p>
-    <w:p>
-      <w:pPr>
-        <w:spacing w:after="0"/>
-      </w:pPr>
-      <w:r>
+        <w:rPr>
+          <w:rFonts w:ascii="Courier New" w:hAnsi="Courier New" w:cs="Courier New"/>
+          <w:sz w:val="20"/>
+          <w:szCs w:val="20"/>
+        </w:rPr>
+      </w:pPr>
+    </w:p>
+    <w:p>
+      <w:pPr>
+        <w:spacing w:after="0"/>
+        <w:rPr>
+          <w:rFonts w:ascii="Courier New" w:hAnsi="Courier New" w:cs="Courier New"/>
+          <w:sz w:val="20"/>
+          <w:szCs w:val="20"/>
+        </w:rPr>
+      </w:pPr>
+      <w:r>
+        <w:rPr>
+          <w:rFonts w:ascii="Courier New" w:hAnsi="Courier New" w:cs="Courier New"/>
+          <w:sz w:val="20"/>
+          <w:szCs w:val="20"/>
+        </w:rPr>
         <w:t xml:space="preserve">public class </w:t>
       </w:r>
       <w:proofErr w:type="spellStart"/>
       <w:r>
+        <w:rPr>
+          <w:rFonts w:ascii="Courier New" w:hAnsi="Courier New" w:cs="Courier New"/>
+          <w:sz w:val="20"/>
+          <w:szCs w:val="20"/>
+        </w:rPr>
         <w:t>MyServiceTest</w:t>
       </w:r>
       <w:proofErr w:type="spellEnd"/>
       <w:r>
+        <w:rPr>
+          <w:rFonts w:ascii="Courier New" w:hAnsi="Courier New" w:cs="Courier New"/>
+          <w:sz w:val="20"/>
+          <w:szCs w:val="20"/>
+        </w:rPr>
         <w:t xml:space="preserve"> {</w:t>
       </w:r>
     </w:p>
     <w:p>
       <w:pPr>
         <w:spacing w:after="0"/>
-      </w:pPr>
-    </w:p>
-    <w:p>
-      <w:pPr>
-        <w:spacing w:after="0"/>
-      </w:pPr>
-      <w:r>
+        <w:rPr>
+          <w:rFonts w:ascii="Courier New" w:hAnsi="Courier New" w:cs="Courier New"/>
+          <w:sz w:val="20"/>
+          <w:szCs w:val="20"/>
+        </w:rPr>
+      </w:pPr>
+    </w:p>
+    <w:p>
+      <w:pPr>
+        <w:spacing w:after="0"/>
+        <w:rPr>
+          <w:rFonts w:ascii="Courier New" w:hAnsi="Courier New" w:cs="Courier New"/>
+          <w:sz w:val="20"/>
+          <w:szCs w:val="20"/>
+        </w:rPr>
+      </w:pPr>
+      <w:r>
+        <w:rPr>
+          <w:rFonts w:ascii="Courier New" w:hAnsi="Courier New" w:cs="Courier New"/>
+          <w:sz w:val="20"/>
+          <w:szCs w:val="20"/>
+        </w:rPr>
         <w:t xml:space="preserve">    </w:t>
       </w:r>
       <w:r>
         <w:rPr>
+          <w:rFonts w:ascii="Courier New" w:hAnsi="Courier New" w:cs="Courier New"/>
           <w:i/>
           <w:iCs/>
+          <w:sz w:val="20"/>
+          <w:szCs w:val="20"/>
         </w:rPr>
         <w:t>@Test</w:t>
       </w:r>
@@ -2679,218 +3019,452 @@
     <w:p>
       <w:pPr>
         <w:spacing w:after="0"/>
-      </w:pPr>
-      <w:r>
+        <w:rPr>
+          <w:rFonts w:ascii="Courier New" w:hAnsi="Courier New" w:cs="Courier New"/>
+          <w:sz w:val="20"/>
+          <w:szCs w:val="20"/>
+        </w:rPr>
+      </w:pPr>
+      <w:r>
+        <w:rPr>
+          <w:rFonts w:ascii="Courier New" w:hAnsi="Courier New" w:cs="Courier New"/>
+          <w:sz w:val="20"/>
+          <w:szCs w:val="20"/>
+        </w:rPr>
         <w:t xml:space="preserve">    public void </w:t>
       </w:r>
       <w:proofErr w:type="spellStart"/>
       <w:proofErr w:type="gramStart"/>
       <w:r>
+        <w:rPr>
+          <w:rFonts w:ascii="Courier New" w:hAnsi="Courier New" w:cs="Courier New"/>
+          <w:sz w:val="20"/>
+          <w:szCs w:val="20"/>
+        </w:rPr>
         <w:t>testExternalApi</w:t>
       </w:r>
       <w:proofErr w:type="spellEnd"/>
       <w:r>
+        <w:rPr>
+          <w:rFonts w:ascii="Courier New" w:hAnsi="Courier New" w:cs="Courier New"/>
+          <w:sz w:val="20"/>
+          <w:szCs w:val="20"/>
+        </w:rPr>
         <w:t>(</w:t>
       </w:r>
       <w:proofErr w:type="gramEnd"/>
       <w:r>
+        <w:rPr>
+          <w:rFonts w:ascii="Courier New" w:hAnsi="Courier New" w:cs="Courier New"/>
+          <w:sz w:val="20"/>
+          <w:szCs w:val="20"/>
+        </w:rPr>
         <w:t>) {</w:t>
       </w:r>
     </w:p>
     <w:p>
       <w:pPr>
         <w:spacing w:after="0"/>
-      </w:pPr>
-      <w:r>
+        <w:rPr>
+          <w:rFonts w:ascii="Courier New" w:hAnsi="Courier New" w:cs="Courier New"/>
+          <w:sz w:val="20"/>
+          <w:szCs w:val="20"/>
+        </w:rPr>
+      </w:pPr>
+      <w:r>
+        <w:rPr>
+          <w:rFonts w:ascii="Courier New" w:hAnsi="Courier New" w:cs="Courier New"/>
+          <w:sz w:val="20"/>
+          <w:szCs w:val="20"/>
+        </w:rPr>
         <w:t xml:space="preserve">  </w:t>
       </w:r>
     </w:p>
     <w:p>
       <w:pPr>
         <w:spacing w:after="0"/>
-      </w:pPr>
-      <w:r>
+        <w:rPr>
+          <w:rFonts w:ascii="Courier New" w:hAnsi="Courier New" w:cs="Courier New"/>
+          <w:sz w:val="20"/>
+          <w:szCs w:val="20"/>
+        </w:rPr>
+      </w:pPr>
+      <w:r>
+        <w:rPr>
+          <w:rFonts w:ascii="Courier New" w:hAnsi="Courier New" w:cs="Courier New"/>
+          <w:sz w:val="20"/>
+          <w:szCs w:val="20"/>
+        </w:rPr>
         <w:t xml:space="preserve">        </w:t>
       </w:r>
       <w:proofErr w:type="spellStart"/>
       <w:r>
+        <w:rPr>
+          <w:rFonts w:ascii="Courier New" w:hAnsi="Courier New" w:cs="Courier New"/>
+          <w:sz w:val="20"/>
+          <w:szCs w:val="20"/>
+        </w:rPr>
         <w:t>ExternalApi</w:t>
       </w:r>
       <w:proofErr w:type="spellEnd"/>
       <w:r>
+        <w:rPr>
+          <w:rFonts w:ascii="Courier New" w:hAnsi="Courier New" w:cs="Courier New"/>
+          <w:sz w:val="20"/>
+          <w:szCs w:val="20"/>
+        </w:rPr>
         <w:t xml:space="preserve"> </w:t>
       </w:r>
       <w:proofErr w:type="spellStart"/>
       <w:r>
+        <w:rPr>
+          <w:rFonts w:ascii="Courier New" w:hAnsi="Courier New" w:cs="Courier New"/>
+          <w:sz w:val="20"/>
+          <w:szCs w:val="20"/>
+        </w:rPr>
         <w:t>mockApi</w:t>
       </w:r>
       <w:proofErr w:type="spellEnd"/>
       <w:r>
+        <w:rPr>
+          <w:rFonts w:ascii="Courier New" w:hAnsi="Courier New" w:cs="Courier New"/>
+          <w:sz w:val="20"/>
+          <w:szCs w:val="20"/>
+        </w:rPr>
         <w:t xml:space="preserve"> = </w:t>
       </w:r>
       <w:proofErr w:type="spellStart"/>
       <w:r>
+        <w:rPr>
+          <w:rFonts w:ascii="Courier New" w:hAnsi="Courier New" w:cs="Courier New"/>
+          <w:sz w:val="20"/>
+          <w:szCs w:val="20"/>
+        </w:rPr>
         <w:t>Mockito.</w:t>
       </w:r>
       <w:r>
         <w:rPr>
+          <w:rFonts w:ascii="Courier New" w:hAnsi="Courier New" w:cs="Courier New"/>
           <w:i/>
           <w:iCs/>
+          <w:sz w:val="20"/>
+          <w:szCs w:val="20"/>
         </w:rPr>
         <w:t>mock</w:t>
       </w:r>
       <w:proofErr w:type="spellEnd"/>
       <w:r>
+        <w:rPr>
+          <w:rFonts w:ascii="Courier New" w:hAnsi="Courier New" w:cs="Courier New"/>
+          <w:sz w:val="20"/>
+          <w:szCs w:val="20"/>
+        </w:rPr>
         <w:t>(</w:t>
       </w:r>
       <w:proofErr w:type="spellStart"/>
       <w:r>
+        <w:rPr>
+          <w:rFonts w:ascii="Courier New" w:hAnsi="Courier New" w:cs="Courier New"/>
+          <w:sz w:val="20"/>
+          <w:szCs w:val="20"/>
+        </w:rPr>
         <w:t>ExternalApi.class</w:t>
       </w:r>
       <w:proofErr w:type="spellEnd"/>
       <w:r>
+        <w:rPr>
+          <w:rFonts w:ascii="Courier New" w:hAnsi="Courier New" w:cs="Courier New"/>
+          <w:sz w:val="20"/>
+          <w:szCs w:val="20"/>
+        </w:rPr>
         <w:t>);</w:t>
       </w:r>
     </w:p>
     <w:p>
       <w:pPr>
         <w:spacing w:after="0"/>
-      </w:pPr>
-    </w:p>
-    <w:p>
-      <w:pPr>
-        <w:spacing w:after="0"/>
-      </w:pPr>
-      <w:r>
+        <w:rPr>
+          <w:rFonts w:ascii="Courier New" w:hAnsi="Courier New" w:cs="Courier New"/>
+          <w:sz w:val="20"/>
+          <w:szCs w:val="20"/>
+        </w:rPr>
+      </w:pPr>
+    </w:p>
+    <w:p>
+      <w:pPr>
+        <w:spacing w:after="0"/>
+        <w:rPr>
+          <w:rFonts w:ascii="Courier New" w:hAnsi="Courier New" w:cs="Courier New"/>
+          <w:sz w:val="20"/>
+          <w:szCs w:val="20"/>
+        </w:rPr>
+      </w:pPr>
+      <w:r>
+        <w:rPr>
+          <w:rFonts w:ascii="Courier New" w:hAnsi="Courier New" w:cs="Courier New"/>
+          <w:sz w:val="20"/>
+          <w:szCs w:val="20"/>
+        </w:rPr>
         <w:t xml:space="preserve">        </w:t>
       </w:r>
       <w:proofErr w:type="gramStart"/>
       <w:r>
         <w:rPr>
+          <w:rFonts w:ascii="Courier New" w:hAnsi="Courier New" w:cs="Courier New"/>
           <w:i/>
           <w:iCs/>
+          <w:sz w:val="20"/>
+          <w:szCs w:val="20"/>
         </w:rPr>
         <w:t>when</w:t>
       </w:r>
       <w:r>
+        <w:rPr>
+          <w:rFonts w:ascii="Courier New" w:hAnsi="Courier New" w:cs="Courier New"/>
+          <w:sz w:val="20"/>
+          <w:szCs w:val="20"/>
+        </w:rPr>
         <w:t>(</w:t>
       </w:r>
       <w:proofErr w:type="spellStart"/>
       <w:proofErr w:type="gramEnd"/>
       <w:r>
+        <w:rPr>
+          <w:rFonts w:ascii="Courier New" w:hAnsi="Courier New" w:cs="Courier New"/>
+          <w:sz w:val="20"/>
+          <w:szCs w:val="20"/>
+        </w:rPr>
         <w:t>mockApi.getData</w:t>
       </w:r>
       <w:proofErr w:type="spellEnd"/>
       <w:r>
-        <w:t>()</w:t>
-      </w:r>
+        <w:rPr>
+          <w:rFonts w:ascii="Courier New" w:hAnsi="Courier New" w:cs="Courier New"/>
+          <w:sz w:val="20"/>
+          <w:szCs w:val="20"/>
+        </w:rPr>
+        <w:t>()).</w:t>
+      </w:r>
+      <w:proofErr w:type="spellStart"/>
+      <w:r>
+        <w:rPr>
+          <w:rFonts w:ascii="Courier New" w:hAnsi="Courier New" w:cs="Courier New"/>
+          <w:sz w:val="20"/>
+          <w:szCs w:val="20"/>
+        </w:rPr>
+        <w:t>thenReturn</w:t>
+      </w:r>
+      <w:proofErr w:type="spellEnd"/>
+      <w:r>
+        <w:rPr>
+          <w:rFonts w:ascii="Courier New" w:hAnsi="Courier New" w:cs="Courier New"/>
+          <w:sz w:val="20"/>
+          <w:szCs w:val="20"/>
+        </w:rPr>
+        <w:t>("Mock Data");</w:t>
+      </w:r>
+    </w:p>
+    <w:p>
+      <w:pPr>
+        <w:spacing w:after="0"/>
+        <w:rPr>
+          <w:rFonts w:ascii="Courier New" w:hAnsi="Courier New" w:cs="Courier New"/>
+          <w:sz w:val="20"/>
+          <w:szCs w:val="20"/>
+        </w:rPr>
+      </w:pPr>
+      <w:r>
+        <w:rPr>
+          <w:rFonts w:ascii="Courier New" w:hAnsi="Courier New" w:cs="Courier New"/>
+          <w:sz w:val="20"/>
+          <w:szCs w:val="20"/>
+        </w:rPr>
+        <w:t xml:space="preserve">        </w:t>
+      </w:r>
+      <w:proofErr w:type="spellStart"/>
+      <w:r>
+        <w:rPr>
+          <w:rFonts w:ascii="Courier New" w:hAnsi="Courier New" w:cs="Courier New"/>
+          <w:sz w:val="20"/>
+          <w:szCs w:val="20"/>
+        </w:rPr>
+        <w:t>MyService</w:t>
+      </w:r>
+      <w:proofErr w:type="spellEnd"/>
+      <w:r>
+        <w:rPr>
+          <w:rFonts w:ascii="Courier New" w:hAnsi="Courier New" w:cs="Courier New"/>
+          <w:sz w:val="20"/>
+          <w:szCs w:val="20"/>
+        </w:rPr>
+        <w:t xml:space="preserve"> service = new </w:t>
+      </w:r>
+      <w:proofErr w:type="spellStart"/>
+      <w:r>
+        <w:rPr>
+          <w:rFonts w:ascii="Courier New" w:hAnsi="Courier New" w:cs="Courier New"/>
+          <w:sz w:val="20"/>
+          <w:szCs w:val="20"/>
+        </w:rPr>
+        <w:t>MyService</w:t>
+      </w:r>
+      <w:proofErr w:type="spellEnd"/>
+      <w:r>
+        <w:rPr>
+          <w:rFonts w:ascii="Courier New" w:hAnsi="Courier New" w:cs="Courier New"/>
+          <w:sz w:val="20"/>
+          <w:szCs w:val="20"/>
+        </w:rPr>
+        <w:t>(</w:t>
+      </w:r>
+      <w:proofErr w:type="spellStart"/>
+      <w:r>
+        <w:rPr>
+          <w:rFonts w:ascii="Courier New" w:hAnsi="Courier New" w:cs="Courier New"/>
+          <w:sz w:val="20"/>
+          <w:szCs w:val="20"/>
+        </w:rPr>
+        <w:t>mockApi</w:t>
+      </w:r>
+      <w:proofErr w:type="spellEnd"/>
+      <w:r>
+        <w:rPr>
+          <w:rFonts w:ascii="Courier New" w:hAnsi="Courier New" w:cs="Courier New"/>
+          <w:sz w:val="20"/>
+          <w:szCs w:val="20"/>
+        </w:rPr>
+        <w:t>);</w:t>
+      </w:r>
+    </w:p>
+    <w:p>
+      <w:pPr>
+        <w:spacing w:after="0"/>
+        <w:rPr>
+          <w:rFonts w:ascii="Courier New" w:hAnsi="Courier New" w:cs="Courier New"/>
+          <w:sz w:val="20"/>
+          <w:szCs w:val="20"/>
+        </w:rPr>
+      </w:pPr>
+    </w:p>
+    <w:p>
+      <w:pPr>
+        <w:spacing w:after="0"/>
+        <w:rPr>
+          <w:rFonts w:ascii="Courier New" w:hAnsi="Courier New" w:cs="Courier New"/>
+          <w:sz w:val="20"/>
+          <w:szCs w:val="20"/>
+        </w:rPr>
+      </w:pPr>
+      <w:r>
+        <w:rPr>
+          <w:rFonts w:ascii="Courier New" w:hAnsi="Courier New" w:cs="Courier New"/>
+          <w:sz w:val="20"/>
+          <w:szCs w:val="20"/>
+        </w:rPr>
+        <w:t xml:space="preserve">        String result = </w:t>
+      </w:r>
+      <w:proofErr w:type="spellStart"/>
       <w:proofErr w:type="gramStart"/>
       <w:r>
-        <w:t>).</w:t>
-      </w:r>
-      <w:proofErr w:type="spellStart"/>
-      <w:r>
-        <w:t>thenReturn</w:t>
+        <w:rPr>
+          <w:rFonts w:ascii="Courier New" w:hAnsi="Courier New" w:cs="Courier New"/>
+          <w:sz w:val="20"/>
+          <w:szCs w:val="20"/>
+        </w:rPr>
+        <w:t>service.fetchData</w:t>
       </w:r>
       <w:proofErr w:type="spellEnd"/>
       <w:proofErr w:type="gramEnd"/>
       <w:r>
-        <w:t>("Mock Data");</w:t>
-      </w:r>
-    </w:p>
-    <w:p>
-      <w:pPr>
-        <w:spacing w:after="0"/>
-      </w:pPr>
-      <w:r>
+        <w:rPr>
+          <w:rFonts w:ascii="Courier New" w:hAnsi="Courier New" w:cs="Courier New"/>
+          <w:sz w:val="20"/>
+          <w:szCs w:val="20"/>
+        </w:rPr>
+        <w:t>();</w:t>
+      </w:r>
+    </w:p>
+    <w:p>
+      <w:pPr>
+        <w:spacing w:after="0"/>
+        <w:rPr>
+          <w:rFonts w:ascii="Courier New" w:hAnsi="Courier New" w:cs="Courier New"/>
+          <w:sz w:val="20"/>
+          <w:szCs w:val="20"/>
+        </w:rPr>
+      </w:pPr>
+      <w:r>
+        <w:rPr>
+          <w:rFonts w:ascii="Courier New" w:hAnsi="Courier New" w:cs="Courier New"/>
+          <w:sz w:val="20"/>
+          <w:szCs w:val="20"/>
+        </w:rPr>
         <w:t xml:space="preserve">        </w:t>
       </w:r>
       <w:proofErr w:type="spellStart"/>
-      <w:r>
-        <w:t>MyService</w:t>
-      </w:r>
-      <w:proofErr w:type="spellEnd"/>
-      <w:r>
-        <w:t xml:space="preserve"> service = new </w:t>
-      </w:r>
-      <w:proofErr w:type="spellStart"/>
-      <w:r>
-        <w:t>MyService</w:t>
-      </w:r>
-      <w:proofErr w:type="spellEnd"/>
-      <w:r>
-        <w:t>(</w:t>
-      </w:r>
-      <w:proofErr w:type="spellStart"/>
-      <w:r>
-        <w:t>mockApi</w:t>
-      </w:r>
-      <w:proofErr w:type="spellEnd"/>
-      <w:r>
-        <w:t>);</w:t>
-      </w:r>
-    </w:p>
-    <w:p>
-      <w:pPr>
-        <w:spacing w:after="0"/>
-      </w:pPr>
-    </w:p>
-    <w:p>
-      <w:pPr>
-        <w:spacing w:after="0"/>
-      </w:pPr>
-      <w:r>
-        <w:t xml:space="preserve">        String result = </w:t>
-      </w:r>
-      <w:proofErr w:type="spellStart"/>
       <w:proofErr w:type="gramStart"/>
       <w:r>
-        <w:t>service.fetchData</w:t>
-      </w:r>
-      <w:proofErr w:type="spellEnd"/>
-      <w:proofErr w:type="gramEnd"/>
-      <w:r>
-        <w:t>();</w:t>
-      </w:r>
-    </w:p>
-    <w:p>
-      <w:pPr>
-        <w:spacing w:after="0"/>
-      </w:pPr>
-      <w:r>
-        <w:t xml:space="preserve">        </w:t>
-      </w:r>
-      <w:proofErr w:type="spellStart"/>
-      <w:proofErr w:type="gramStart"/>
-      <w:r>
-        <w:rPr>
+        <w:rPr>
+          <w:rFonts w:ascii="Courier New" w:hAnsi="Courier New" w:cs="Courier New"/>
           <w:i/>
           <w:iCs/>
+          <w:sz w:val="20"/>
+          <w:szCs w:val="20"/>
         </w:rPr>
         <w:t>assertEquals</w:t>
       </w:r>
       <w:proofErr w:type="spellEnd"/>
       <w:r>
+        <w:rPr>
+          <w:rFonts w:ascii="Courier New" w:hAnsi="Courier New" w:cs="Courier New"/>
+          <w:sz w:val="20"/>
+          <w:szCs w:val="20"/>
+        </w:rPr>
         <w:t>(</w:t>
       </w:r>
       <w:proofErr w:type="gramEnd"/>
       <w:r>
+        <w:rPr>
+          <w:rFonts w:ascii="Courier New" w:hAnsi="Courier New" w:cs="Courier New"/>
+          <w:sz w:val="20"/>
+          <w:szCs w:val="20"/>
+        </w:rPr>
         <w:t>"Mock Data", result);</w:t>
       </w:r>
     </w:p>
     <w:p>
       <w:pPr>
         <w:spacing w:after="0"/>
-      </w:pPr>
-      <w:r>
+        <w:rPr>
+          <w:rFonts w:ascii="Courier New" w:hAnsi="Courier New" w:cs="Courier New"/>
+          <w:sz w:val="20"/>
+          <w:szCs w:val="20"/>
+        </w:rPr>
+      </w:pPr>
+      <w:r>
+        <w:rPr>
+          <w:rFonts w:ascii="Courier New" w:hAnsi="Courier New" w:cs="Courier New"/>
+          <w:sz w:val="20"/>
+          <w:szCs w:val="20"/>
+        </w:rPr>
         <w:t xml:space="preserve">    }</w:t>
       </w:r>
     </w:p>
     <w:p>
       <w:pPr>
         <w:spacing w:after="0"/>
-      </w:pPr>
-      <w:r>
+        <w:rPr>
+          <w:rFonts w:ascii="Courier New" w:hAnsi="Courier New" w:cs="Courier New"/>
+          <w:sz w:val="20"/>
+          <w:szCs w:val="20"/>
+        </w:rPr>
+      </w:pPr>
+      <w:r>
+        <w:rPr>
+          <w:rFonts w:ascii="Courier New" w:hAnsi="Courier New" w:cs="Courier New"/>
+          <w:sz w:val="20"/>
+          <w:szCs w:val="20"/>
+        </w:rPr>
         <w:t>}</w:t>
       </w:r>
     </w:p>
@@ -2902,11 +3476,48 @@
           <w:bCs/>
         </w:rPr>
       </w:pPr>
-      <w:r>
+    </w:p>
+    <w:p>
+      <w:pPr>
+        <w:spacing w:after="0"/>
         <w:rPr>
           <w:b/>
           <w:bCs/>
         </w:rPr>
+      </w:pPr>
+    </w:p>
+    <w:p>
+      <w:pPr>
+        <w:spacing w:after="0"/>
+        <w:rPr>
+          <w:b/>
+          <w:bCs/>
+        </w:rPr>
+      </w:pPr>
+    </w:p>
+    <w:p>
+      <w:pPr>
+        <w:spacing w:after="0"/>
+        <w:rPr>
+          <w:b/>
+          <w:bCs/>
+        </w:rPr>
+      </w:pPr>
+    </w:p>
+    <w:p>
+      <w:pPr>
+        <w:spacing w:after="0"/>
+        <w:rPr>
+          <w:b/>
+          <w:bCs/>
+        </w:rPr>
+      </w:pPr>
+      <w:r>
+        <w:rPr>
+          <w:b/>
+          <w:bCs/>
+        </w:rPr>
+        <w:lastRenderedPageBreak/>
         <w:t>OUTPUT:</w:t>
       </w:r>
     </w:p>
@@ -2915,6 +3526,9 @@
         <w:spacing w:after="0"/>
       </w:pPr>
       <w:r>
+        <w:rPr>
+          <w:noProof/>
+        </w:rPr>
         <w:drawing>
           <wp:inline distT="0" distB="0" distL="0" distR="0" wp14:anchorId="0C6B92D6" wp14:editId="6A258E27">
             <wp:extent cx="5731510" cy="1907540"/>
@@ -2997,29 +3611,47 @@
         <w:spacing w:after="0"/>
       </w:pPr>
       <w:r>
+        <w:t>//</w:t>
+      </w:r>
+      <w:r>
         <w:t xml:space="preserve">Edit MyServiceTest.java </w:t>
       </w:r>
     </w:p>
     <w:p>
       <w:pPr>
         <w:spacing w:after="0"/>
-      </w:pPr>
-      <w:r>
-        <w:lastRenderedPageBreak/>
+        <w:rPr>
+          <w:rFonts w:ascii="Courier New" w:hAnsi="Courier New" w:cs="Courier New"/>
+          <w:sz w:val="20"/>
+          <w:szCs w:val="20"/>
+        </w:rPr>
+      </w:pPr>
+      <w:r>
+        <w:rPr>
+          <w:rFonts w:ascii="Courier New" w:hAnsi="Courier New" w:cs="Courier New"/>
+          <w:sz w:val="20"/>
+          <w:szCs w:val="20"/>
+        </w:rPr>
         <w:t xml:space="preserve">import static </w:t>
       </w:r>
       <w:proofErr w:type="spellStart"/>
       <w:proofErr w:type="gramStart"/>
       <w:r>
         <w:rPr>
+          <w:rFonts w:ascii="Courier New" w:hAnsi="Courier New" w:cs="Courier New"/>
+          <w:sz w:val="20"/>
+          <w:szCs w:val="20"/>
           <w:u w:val="single"/>
         </w:rPr>
         <w:t>org.junit.jupiter.api.Assertions.</w:t>
       </w:r>
       <w:r>
         <w:rPr>
+          <w:rFonts w:ascii="Courier New" w:hAnsi="Courier New" w:cs="Courier New"/>
           <w:i/>
           <w:iCs/>
+          <w:sz w:val="20"/>
+          <w:szCs w:val="20"/>
           <w:u w:val="single"/>
         </w:rPr>
         <w:t>assertEquals</w:t>
@@ -3027,124 +3659,244 @@
       <w:proofErr w:type="spellEnd"/>
       <w:proofErr w:type="gramEnd"/>
       <w:r>
+        <w:rPr>
+          <w:rFonts w:ascii="Courier New" w:hAnsi="Courier New" w:cs="Courier New"/>
+          <w:sz w:val="20"/>
+          <w:szCs w:val="20"/>
+        </w:rPr>
         <w:t>;</w:t>
       </w:r>
     </w:p>
     <w:p>
       <w:pPr>
         <w:spacing w:after="0"/>
-      </w:pPr>
-      <w:r>
+        <w:rPr>
+          <w:rFonts w:ascii="Courier New" w:hAnsi="Courier New" w:cs="Courier New"/>
+          <w:sz w:val="20"/>
+          <w:szCs w:val="20"/>
+        </w:rPr>
+      </w:pPr>
+      <w:r>
+        <w:rPr>
+          <w:rFonts w:ascii="Courier New" w:hAnsi="Courier New" w:cs="Courier New"/>
+          <w:sz w:val="20"/>
+          <w:szCs w:val="20"/>
+        </w:rPr>
         <w:t xml:space="preserve">import static </w:t>
       </w:r>
       <w:proofErr w:type="spellStart"/>
       <w:proofErr w:type="gramStart"/>
       <w:r>
+        <w:rPr>
+          <w:rFonts w:ascii="Courier New" w:hAnsi="Courier New" w:cs="Courier New"/>
+          <w:sz w:val="20"/>
+          <w:szCs w:val="20"/>
+        </w:rPr>
         <w:t>org.mockito</w:t>
       </w:r>
       <w:proofErr w:type="gramEnd"/>
       <w:r>
-        <w:t>.</w:t>
-      </w:r>
+        <w:rPr>
+          <w:rFonts w:ascii="Courier New" w:hAnsi="Courier New" w:cs="Courier New"/>
+          <w:sz w:val="20"/>
+          <w:szCs w:val="20"/>
+        </w:rPr>
+        <w:t>.Mockito</w:t>
+      </w:r>
+      <w:proofErr w:type="spellEnd"/>
+      <w:r>
+        <w:rPr>
+          <w:rFonts w:ascii="Courier New" w:hAnsi="Courier New" w:cs="Courier New"/>
+          <w:sz w:val="20"/>
+          <w:szCs w:val="20"/>
+        </w:rPr>
+        <w:t>.*;</w:t>
+      </w:r>
+    </w:p>
+    <w:p>
+      <w:pPr>
+        <w:spacing w:after="0"/>
+        <w:rPr>
+          <w:rFonts w:ascii="Courier New" w:hAnsi="Courier New" w:cs="Courier New"/>
+          <w:sz w:val="20"/>
+          <w:szCs w:val="20"/>
+        </w:rPr>
+      </w:pPr>
+    </w:p>
+    <w:p>
+      <w:pPr>
+        <w:spacing w:after="0"/>
+        <w:rPr>
+          <w:rFonts w:ascii="Courier New" w:hAnsi="Courier New" w:cs="Courier New"/>
+          <w:sz w:val="20"/>
+          <w:szCs w:val="20"/>
+        </w:rPr>
+      </w:pPr>
+      <w:r>
+        <w:rPr>
+          <w:rFonts w:ascii="Courier New" w:hAnsi="Courier New" w:cs="Courier New"/>
+          <w:sz w:val="20"/>
+          <w:szCs w:val="20"/>
+        </w:rPr>
+        <w:t xml:space="preserve">import </w:t>
+      </w:r>
+      <w:proofErr w:type="spellStart"/>
       <w:proofErr w:type="gramStart"/>
       <w:r>
-        <w:t>Mockito</w:t>
-      </w:r>
-      <w:proofErr w:type="spellEnd"/>
-      <w:r>
-        <w:t>.*</w:t>
-      </w:r>
+        <w:rPr>
+          <w:rFonts w:ascii="Courier New" w:hAnsi="Courier New" w:cs="Courier New"/>
+          <w:sz w:val="20"/>
+          <w:szCs w:val="20"/>
+        </w:rPr>
+        <w:t>org.junit.jupiter.api.Test</w:t>
+      </w:r>
+      <w:proofErr w:type="spellEnd"/>
       <w:proofErr w:type="gramEnd"/>
       <w:r>
+        <w:rPr>
+          <w:rFonts w:ascii="Courier New" w:hAnsi="Courier New" w:cs="Courier New"/>
+          <w:sz w:val="20"/>
+          <w:szCs w:val="20"/>
+        </w:rPr>
         <w:t>;</w:t>
       </w:r>
     </w:p>
     <w:p>
       <w:pPr>
         <w:spacing w:after="0"/>
-      </w:pPr>
-    </w:p>
-    <w:p>
-      <w:pPr>
-        <w:spacing w:after="0"/>
-      </w:pPr>
-      <w:r>
+        <w:rPr>
+          <w:rFonts w:ascii="Courier New" w:hAnsi="Courier New" w:cs="Courier New"/>
+          <w:sz w:val="20"/>
+          <w:szCs w:val="20"/>
+        </w:rPr>
+      </w:pPr>
+      <w:r>
+        <w:rPr>
+          <w:rFonts w:ascii="Courier New" w:hAnsi="Courier New" w:cs="Courier New"/>
+          <w:sz w:val="20"/>
+          <w:szCs w:val="20"/>
+        </w:rPr>
         <w:t xml:space="preserve">import </w:t>
       </w:r>
       <w:proofErr w:type="spellStart"/>
       <w:proofErr w:type="gramStart"/>
       <w:r>
-        <w:t>org.junit.jupiter.api.Test</w:t>
-      </w:r>
-      <w:proofErr w:type="spellEnd"/>
+        <w:rPr>
+          <w:rFonts w:ascii="Courier New" w:hAnsi="Courier New" w:cs="Courier New"/>
+          <w:sz w:val="20"/>
+          <w:szCs w:val="20"/>
+        </w:rPr>
+        <w:t>org.mockito</w:t>
+      </w:r>
       <w:proofErr w:type="gramEnd"/>
       <w:r>
+        <w:rPr>
+          <w:rFonts w:ascii="Courier New" w:hAnsi="Courier New" w:cs="Courier New"/>
+          <w:sz w:val="20"/>
+          <w:szCs w:val="20"/>
+        </w:rPr>
+        <w:t>.Mockito</w:t>
+      </w:r>
+      <w:proofErr w:type="spellEnd"/>
+      <w:r>
+        <w:rPr>
+          <w:rFonts w:ascii="Courier New" w:hAnsi="Courier New" w:cs="Courier New"/>
+          <w:sz w:val="20"/>
+          <w:szCs w:val="20"/>
+        </w:rPr>
         <w:t>;</w:t>
       </w:r>
     </w:p>
     <w:p>
       <w:pPr>
         <w:spacing w:after="0"/>
-      </w:pPr>
-      <w:r>
-        <w:t xml:space="preserve">import </w:t>
-      </w:r>
-      <w:proofErr w:type="spellStart"/>
-      <w:proofErr w:type="gramStart"/>
-      <w:r>
-        <w:t>org.mockito</w:t>
-      </w:r>
-      <w:proofErr w:type="gramEnd"/>
-      <w:r>
-        <w:t>.Mockito</w:t>
-      </w:r>
-      <w:proofErr w:type="spellEnd"/>
-      <w:r>
-        <w:t>;</w:t>
-      </w:r>
-    </w:p>
-    <w:p>
-      <w:pPr>
-        <w:spacing w:after="0"/>
-      </w:pPr>
-    </w:p>
-    <w:p>
-      <w:pPr>
-        <w:spacing w:after="0"/>
-      </w:pPr>
-      <w:r>
+        <w:rPr>
+          <w:rFonts w:ascii="Courier New" w:hAnsi="Courier New" w:cs="Courier New"/>
+          <w:sz w:val="20"/>
+          <w:szCs w:val="20"/>
+        </w:rPr>
+      </w:pPr>
+    </w:p>
+    <w:p>
+      <w:pPr>
+        <w:spacing w:after="0"/>
+        <w:rPr>
+          <w:rFonts w:ascii="Courier New" w:hAnsi="Courier New" w:cs="Courier New"/>
+          <w:sz w:val="20"/>
+          <w:szCs w:val="20"/>
+        </w:rPr>
+      </w:pPr>
+      <w:r>
+        <w:rPr>
+          <w:rFonts w:ascii="Courier New" w:hAnsi="Courier New" w:cs="Courier New"/>
+          <w:sz w:val="20"/>
+          <w:szCs w:val="20"/>
+        </w:rPr>
         <w:t xml:space="preserve">public class </w:t>
       </w:r>
       <w:proofErr w:type="spellStart"/>
       <w:r>
+        <w:rPr>
+          <w:rFonts w:ascii="Courier New" w:hAnsi="Courier New" w:cs="Courier New"/>
+          <w:sz w:val="20"/>
+          <w:szCs w:val="20"/>
+        </w:rPr>
         <w:t>MyServiceTest</w:t>
       </w:r>
       <w:proofErr w:type="spellEnd"/>
       <w:r>
+        <w:rPr>
+          <w:rFonts w:ascii="Courier New" w:hAnsi="Courier New" w:cs="Courier New"/>
+          <w:sz w:val="20"/>
+          <w:szCs w:val="20"/>
+        </w:rPr>
         <w:t xml:space="preserve"> {</w:t>
       </w:r>
     </w:p>
     <w:p>
       <w:pPr>
         <w:spacing w:after="0"/>
-      </w:pPr>
-    </w:p>
-    <w:p>
-      <w:pPr>
-        <w:spacing w:after="0"/>
-      </w:pPr>
-    </w:p>
-    <w:p>
-      <w:pPr>
-        <w:spacing w:after="0"/>
-      </w:pPr>
-      <w:r>
+        <w:rPr>
+          <w:rFonts w:ascii="Courier New" w:hAnsi="Courier New" w:cs="Courier New"/>
+          <w:sz w:val="20"/>
+          <w:szCs w:val="20"/>
+        </w:rPr>
+      </w:pPr>
+    </w:p>
+    <w:p>
+      <w:pPr>
+        <w:spacing w:after="0"/>
+        <w:rPr>
+          <w:rFonts w:ascii="Courier New" w:hAnsi="Courier New" w:cs="Courier New"/>
+          <w:sz w:val="20"/>
+          <w:szCs w:val="20"/>
+        </w:rPr>
+      </w:pPr>
+    </w:p>
+    <w:p>
+      <w:pPr>
+        <w:spacing w:after="0"/>
+        <w:rPr>
+          <w:rFonts w:ascii="Courier New" w:hAnsi="Courier New" w:cs="Courier New"/>
+          <w:sz w:val="20"/>
+          <w:szCs w:val="20"/>
+        </w:rPr>
+      </w:pPr>
+      <w:r>
+        <w:rPr>
+          <w:rFonts w:ascii="Courier New" w:hAnsi="Courier New" w:cs="Courier New"/>
+          <w:sz w:val="20"/>
+          <w:szCs w:val="20"/>
+        </w:rPr>
         <w:t xml:space="preserve">    </w:t>
       </w:r>
       <w:r>
         <w:rPr>
+          <w:rFonts w:ascii="Courier New" w:hAnsi="Courier New" w:cs="Courier New"/>
           <w:i/>
           <w:iCs/>
+          <w:sz w:val="20"/>
+          <w:szCs w:val="20"/>
         </w:rPr>
         <w:t>@Test</w:t>
       </w:r>
@@ -3152,170 +3904,366 @@
     <w:p>
       <w:pPr>
         <w:spacing w:after="0"/>
-      </w:pPr>
-      <w:r>
+        <w:rPr>
+          <w:rFonts w:ascii="Courier New" w:hAnsi="Courier New" w:cs="Courier New"/>
+          <w:sz w:val="20"/>
+          <w:szCs w:val="20"/>
+        </w:rPr>
+      </w:pPr>
+      <w:r>
+        <w:rPr>
+          <w:rFonts w:ascii="Courier New" w:hAnsi="Courier New" w:cs="Courier New"/>
+          <w:sz w:val="20"/>
+          <w:szCs w:val="20"/>
+        </w:rPr>
         <w:t xml:space="preserve">    public void </w:t>
       </w:r>
       <w:proofErr w:type="spellStart"/>
       <w:proofErr w:type="gramStart"/>
       <w:r>
+        <w:rPr>
+          <w:rFonts w:ascii="Courier New" w:hAnsi="Courier New" w:cs="Courier New"/>
+          <w:sz w:val="20"/>
+          <w:szCs w:val="20"/>
+        </w:rPr>
         <w:t>testVerifyInteraction</w:t>
       </w:r>
       <w:proofErr w:type="spellEnd"/>
       <w:r>
+        <w:rPr>
+          <w:rFonts w:ascii="Courier New" w:hAnsi="Courier New" w:cs="Courier New"/>
+          <w:sz w:val="20"/>
+          <w:szCs w:val="20"/>
+        </w:rPr>
         <w:t>(</w:t>
       </w:r>
       <w:proofErr w:type="gramEnd"/>
       <w:r>
+        <w:rPr>
+          <w:rFonts w:ascii="Courier New" w:hAnsi="Courier New" w:cs="Courier New"/>
+          <w:sz w:val="20"/>
+          <w:szCs w:val="20"/>
+        </w:rPr>
         <w:t>) {</w:t>
       </w:r>
     </w:p>
     <w:p>
       <w:pPr>
         <w:spacing w:after="0"/>
-      </w:pPr>
-      <w:r>
+        <w:rPr>
+          <w:rFonts w:ascii="Courier New" w:hAnsi="Courier New" w:cs="Courier New"/>
+          <w:sz w:val="20"/>
+          <w:szCs w:val="20"/>
+        </w:rPr>
+      </w:pPr>
+      <w:r>
+        <w:rPr>
+          <w:rFonts w:ascii="Courier New" w:hAnsi="Courier New" w:cs="Courier New"/>
+          <w:sz w:val="20"/>
+          <w:szCs w:val="20"/>
+        </w:rPr>
         <w:t xml:space="preserve">        </w:t>
       </w:r>
       <w:proofErr w:type="spellStart"/>
       <w:r>
+        <w:rPr>
+          <w:rFonts w:ascii="Courier New" w:hAnsi="Courier New" w:cs="Courier New"/>
+          <w:sz w:val="20"/>
+          <w:szCs w:val="20"/>
+        </w:rPr>
         <w:t>ExternalApi</w:t>
       </w:r>
       <w:proofErr w:type="spellEnd"/>
       <w:r>
+        <w:rPr>
+          <w:rFonts w:ascii="Courier New" w:hAnsi="Courier New" w:cs="Courier New"/>
+          <w:sz w:val="20"/>
+          <w:szCs w:val="20"/>
+        </w:rPr>
         <w:t xml:space="preserve"> </w:t>
       </w:r>
       <w:proofErr w:type="spellStart"/>
       <w:r>
+        <w:rPr>
+          <w:rFonts w:ascii="Courier New" w:hAnsi="Courier New" w:cs="Courier New"/>
+          <w:sz w:val="20"/>
+          <w:szCs w:val="20"/>
+        </w:rPr>
         <w:t>mockApi</w:t>
       </w:r>
       <w:proofErr w:type="spellEnd"/>
       <w:r>
+        <w:rPr>
+          <w:rFonts w:ascii="Courier New" w:hAnsi="Courier New" w:cs="Courier New"/>
+          <w:sz w:val="20"/>
+          <w:szCs w:val="20"/>
+        </w:rPr>
         <w:t xml:space="preserve"> = </w:t>
       </w:r>
       <w:proofErr w:type="spellStart"/>
       <w:r>
+        <w:rPr>
+          <w:rFonts w:ascii="Courier New" w:hAnsi="Courier New" w:cs="Courier New"/>
+          <w:sz w:val="20"/>
+          <w:szCs w:val="20"/>
+        </w:rPr>
         <w:t>Mockito.</w:t>
       </w:r>
       <w:r>
         <w:rPr>
+          <w:rFonts w:ascii="Courier New" w:hAnsi="Courier New" w:cs="Courier New"/>
           <w:i/>
           <w:iCs/>
+          <w:sz w:val="20"/>
+          <w:szCs w:val="20"/>
         </w:rPr>
         <w:t>mock</w:t>
       </w:r>
       <w:proofErr w:type="spellEnd"/>
       <w:r>
+        <w:rPr>
+          <w:rFonts w:ascii="Courier New" w:hAnsi="Courier New" w:cs="Courier New"/>
+          <w:sz w:val="20"/>
+          <w:szCs w:val="20"/>
+        </w:rPr>
         <w:t>(</w:t>
       </w:r>
       <w:proofErr w:type="spellStart"/>
       <w:r>
+        <w:rPr>
+          <w:rFonts w:ascii="Courier New" w:hAnsi="Courier New" w:cs="Courier New"/>
+          <w:sz w:val="20"/>
+          <w:szCs w:val="20"/>
+        </w:rPr>
         <w:t>ExternalApi.class</w:t>
       </w:r>
       <w:proofErr w:type="spellEnd"/>
       <w:r>
+        <w:rPr>
+          <w:rFonts w:ascii="Courier New" w:hAnsi="Courier New" w:cs="Courier New"/>
+          <w:sz w:val="20"/>
+          <w:szCs w:val="20"/>
+        </w:rPr>
         <w:t>);</w:t>
       </w:r>
     </w:p>
     <w:p>
       <w:pPr>
         <w:spacing w:after="0"/>
-      </w:pPr>
-      <w:r>
+        <w:rPr>
+          <w:rFonts w:ascii="Courier New" w:hAnsi="Courier New" w:cs="Courier New"/>
+          <w:sz w:val="20"/>
+          <w:szCs w:val="20"/>
+        </w:rPr>
+      </w:pPr>
+      <w:r>
+        <w:rPr>
+          <w:rFonts w:ascii="Courier New" w:hAnsi="Courier New" w:cs="Courier New"/>
+          <w:sz w:val="20"/>
+          <w:szCs w:val="20"/>
+        </w:rPr>
         <w:t xml:space="preserve">        </w:t>
       </w:r>
       <w:proofErr w:type="spellStart"/>
       <w:r>
+        <w:rPr>
+          <w:rFonts w:ascii="Courier New" w:hAnsi="Courier New" w:cs="Courier New"/>
+          <w:sz w:val="20"/>
+          <w:szCs w:val="20"/>
+        </w:rPr>
         <w:t>MyService</w:t>
       </w:r>
       <w:proofErr w:type="spellEnd"/>
       <w:r>
+        <w:rPr>
+          <w:rFonts w:ascii="Courier New" w:hAnsi="Courier New" w:cs="Courier New"/>
+          <w:sz w:val="20"/>
+          <w:szCs w:val="20"/>
+        </w:rPr>
         <w:t xml:space="preserve"> service = new </w:t>
       </w:r>
       <w:proofErr w:type="spellStart"/>
       <w:r>
+        <w:rPr>
+          <w:rFonts w:ascii="Courier New" w:hAnsi="Courier New" w:cs="Courier New"/>
+          <w:sz w:val="20"/>
+          <w:szCs w:val="20"/>
+        </w:rPr>
         <w:t>MyService</w:t>
       </w:r>
       <w:proofErr w:type="spellEnd"/>
       <w:r>
+        <w:rPr>
+          <w:rFonts w:ascii="Courier New" w:hAnsi="Courier New" w:cs="Courier New"/>
+          <w:sz w:val="20"/>
+          <w:szCs w:val="20"/>
+        </w:rPr>
         <w:t>(</w:t>
       </w:r>
       <w:proofErr w:type="spellStart"/>
       <w:r>
+        <w:rPr>
+          <w:rFonts w:ascii="Courier New" w:hAnsi="Courier New" w:cs="Courier New"/>
+          <w:sz w:val="20"/>
+          <w:szCs w:val="20"/>
+        </w:rPr>
         <w:t>mockApi</w:t>
       </w:r>
       <w:proofErr w:type="spellEnd"/>
       <w:r>
+        <w:rPr>
+          <w:rFonts w:ascii="Courier New" w:hAnsi="Courier New" w:cs="Courier New"/>
+          <w:sz w:val="20"/>
+          <w:szCs w:val="20"/>
+        </w:rPr>
         <w:t>);</w:t>
       </w:r>
     </w:p>
     <w:p>
       <w:pPr>
         <w:spacing w:after="0"/>
-      </w:pPr>
-      <w:r>
+        <w:rPr>
+          <w:rFonts w:ascii="Courier New" w:hAnsi="Courier New" w:cs="Courier New"/>
+          <w:sz w:val="20"/>
+          <w:szCs w:val="20"/>
+        </w:rPr>
+      </w:pPr>
+      <w:r>
+        <w:rPr>
+          <w:rFonts w:ascii="Courier New" w:hAnsi="Courier New" w:cs="Courier New"/>
+          <w:sz w:val="20"/>
+          <w:szCs w:val="20"/>
+        </w:rPr>
         <w:t xml:space="preserve">        </w:t>
       </w:r>
       <w:proofErr w:type="spellStart"/>
       <w:proofErr w:type="gramStart"/>
       <w:r>
+        <w:rPr>
+          <w:rFonts w:ascii="Courier New" w:hAnsi="Courier New" w:cs="Courier New"/>
+          <w:sz w:val="20"/>
+          <w:szCs w:val="20"/>
+        </w:rPr>
         <w:t>service.fetchData</w:t>
       </w:r>
       <w:proofErr w:type="spellEnd"/>
       <w:proofErr w:type="gramEnd"/>
       <w:r>
+        <w:rPr>
+          <w:rFonts w:ascii="Courier New" w:hAnsi="Courier New" w:cs="Courier New"/>
+          <w:sz w:val="20"/>
+          <w:szCs w:val="20"/>
+        </w:rPr>
         <w:t>();</w:t>
       </w:r>
     </w:p>
     <w:p>
       <w:pPr>
         <w:spacing w:after="0"/>
-      </w:pPr>
-      <w:r>
+        <w:rPr>
+          <w:rFonts w:ascii="Courier New" w:hAnsi="Courier New" w:cs="Courier New"/>
+          <w:sz w:val="20"/>
+          <w:szCs w:val="20"/>
+        </w:rPr>
+      </w:pPr>
+      <w:r>
+        <w:rPr>
+          <w:rFonts w:ascii="Courier New" w:hAnsi="Courier New" w:cs="Courier New"/>
+          <w:sz w:val="20"/>
+          <w:szCs w:val="20"/>
+        </w:rPr>
         <w:t xml:space="preserve">        </w:t>
       </w:r>
       <w:r>
         <w:rPr>
+          <w:rFonts w:ascii="Courier New" w:hAnsi="Courier New" w:cs="Courier New"/>
           <w:i/>
           <w:iCs/>
+          <w:sz w:val="20"/>
+          <w:szCs w:val="20"/>
         </w:rPr>
         <w:t>verify</w:t>
       </w:r>
       <w:r>
+        <w:rPr>
+          <w:rFonts w:ascii="Courier New" w:hAnsi="Courier New" w:cs="Courier New"/>
+          <w:sz w:val="20"/>
+          <w:szCs w:val="20"/>
+        </w:rPr>
         <w:t>(</w:t>
       </w:r>
       <w:proofErr w:type="spellStart"/>
       <w:r>
+        <w:rPr>
+          <w:rFonts w:ascii="Courier New" w:hAnsi="Courier New" w:cs="Courier New"/>
+          <w:sz w:val="20"/>
+          <w:szCs w:val="20"/>
+        </w:rPr>
         <w:t>mockApi</w:t>
       </w:r>
       <w:proofErr w:type="spellEnd"/>
       <w:proofErr w:type="gramStart"/>
       <w:r>
+        <w:rPr>
+          <w:rFonts w:ascii="Courier New" w:hAnsi="Courier New" w:cs="Courier New"/>
+          <w:sz w:val="20"/>
+          <w:szCs w:val="20"/>
+        </w:rPr>
         <w:t>).</w:t>
       </w:r>
       <w:proofErr w:type="spellStart"/>
       <w:r>
+        <w:rPr>
+          <w:rFonts w:ascii="Courier New" w:hAnsi="Courier New" w:cs="Courier New"/>
+          <w:sz w:val="20"/>
+          <w:szCs w:val="20"/>
+        </w:rPr>
         <w:t>getData</w:t>
       </w:r>
       <w:proofErr w:type="spellEnd"/>
       <w:proofErr w:type="gramEnd"/>
       <w:r>
+        <w:rPr>
+          <w:rFonts w:ascii="Courier New" w:hAnsi="Courier New" w:cs="Courier New"/>
+          <w:sz w:val="20"/>
+          <w:szCs w:val="20"/>
+        </w:rPr>
         <w:t>();</w:t>
       </w:r>
     </w:p>
     <w:p>
       <w:pPr>
         <w:spacing w:after="0"/>
-      </w:pPr>
-      <w:r>
+        <w:rPr>
+          <w:rFonts w:ascii="Courier New" w:hAnsi="Courier New" w:cs="Courier New"/>
+          <w:sz w:val="20"/>
+          <w:szCs w:val="20"/>
+        </w:rPr>
+      </w:pPr>
+      <w:r>
+        <w:rPr>
+          <w:rFonts w:ascii="Courier New" w:hAnsi="Courier New" w:cs="Courier New"/>
+          <w:sz w:val="20"/>
+          <w:szCs w:val="20"/>
+        </w:rPr>
         <w:t xml:space="preserve">    }</w:t>
       </w:r>
     </w:p>
     <w:p>
       <w:pPr>
         <w:spacing w:after="0"/>
-      </w:pPr>
-      <w:r>
+        <w:rPr>
+          <w:rFonts w:ascii="Courier New" w:hAnsi="Courier New" w:cs="Courier New"/>
+          <w:sz w:val="20"/>
+          <w:szCs w:val="20"/>
+        </w:rPr>
+      </w:pPr>
+      <w:r>
+        <w:rPr>
+          <w:rFonts w:ascii="Courier New" w:hAnsi="Courier New" w:cs="Courier New"/>
+          <w:sz w:val="20"/>
+          <w:szCs w:val="20"/>
+        </w:rPr>
         <w:t>}</w:t>
       </w:r>
     </w:p>
@@ -3327,24 +4275,19 @@
     <w:p>
       <w:pPr>
         <w:spacing w:after="0"/>
+      </w:pPr>
+      <w:r>
         <w:rPr>
           <w:b/>
           <w:bCs/>
         </w:rPr>
-      </w:pPr>
-      <w:r>
-        <w:rPr>
-          <w:b/>
-          <w:bCs/>
-        </w:rPr>
+        <w:lastRenderedPageBreak/>
         <w:t>OUTPUT:</w:t>
       </w:r>
-    </w:p>
-    <w:p>
-      <w:pPr>
-        <w:spacing w:after="0"/>
-      </w:pPr>
-      <w:r>
+      <w:r>
+        <w:rPr>
+          <w:noProof/>
+        </w:rPr>
         <w:drawing>
           <wp:inline distT="0" distB="0" distL="0" distR="0" wp14:anchorId="541FA050" wp14:editId="43021C11">
             <wp:extent cx="5731510" cy="2865755"/>
@@ -3387,327 +4330,6 @@
         <w:spacing w:after="0"/>
       </w:pPr>
     </w:p>
-    <w:p>
-      <w:pPr>
-        <w:spacing w:after="0"/>
-        <w:rPr>
-          <w:sz w:val="36"/>
-          <w:szCs w:val="36"/>
-        </w:rPr>
-      </w:pPr>
-      <w:r>
-        <w:rPr>
-          <w:sz w:val="36"/>
-          <w:szCs w:val="36"/>
-        </w:rPr>
-        <w:t xml:space="preserve">Logging using SLF4J </w:t>
-      </w:r>
-    </w:p>
-    <w:p>
-      <w:pPr>
-        <w:spacing w:after="0"/>
-      </w:pPr>
-    </w:p>
-    <w:p>
-      <w:pPr>
-        <w:spacing w:after="0"/>
-      </w:pPr>
-      <w:r>
-        <w:rPr>
-          <w:b/>
-          <w:bCs/>
-        </w:rPr>
-        <w:t>Exercise 1:</w:t>
-      </w:r>
-      <w:r>
-        <w:t xml:space="preserve"> Logging Error Messages and Warning Levels </w:t>
-      </w:r>
-    </w:p>
-    <w:p>
-      <w:pPr>
-        <w:spacing w:after="0"/>
-      </w:pPr>
-      <w:r>
-        <w:rPr>
-          <w:b/>
-          <w:bCs/>
-        </w:rPr>
-        <w:t>Task:</w:t>
-      </w:r>
-      <w:r>
-        <w:t xml:space="preserve"> Write a Java application that demonstrates logging error messages and warning levels using SLF4J.</w:t>
-      </w:r>
-    </w:p>
-    <w:p>
-      <w:pPr>
-        <w:spacing w:after="0"/>
-        <w:rPr>
-          <w:b/>
-          <w:bCs/>
-        </w:rPr>
-      </w:pPr>
-      <w:r>
-        <w:rPr>
-          <w:b/>
-          <w:bCs/>
-        </w:rPr>
-        <w:t>SOLUTION:</w:t>
-      </w:r>
-    </w:p>
-    <w:p>
-      <w:pPr>
-        <w:spacing w:after="0"/>
-      </w:pPr>
-      <w:r>
-        <w:t xml:space="preserve"> </w:t>
-      </w:r>
-      <w:r>
-        <w:t xml:space="preserve">package </w:t>
-      </w:r>
-      <w:proofErr w:type="spellStart"/>
-      <w:r>
-        <w:t>com.example</w:t>
-      </w:r>
-      <w:proofErr w:type="spellEnd"/>
-      <w:r>
-        <w:t>;</w:t>
-      </w:r>
-    </w:p>
-    <w:p>
-      <w:pPr>
-        <w:spacing w:after="0"/>
-      </w:pPr>
-    </w:p>
-    <w:p>
-      <w:pPr>
-        <w:spacing w:after="0"/>
-      </w:pPr>
-      <w:r>
-        <w:t xml:space="preserve">import </w:t>
-      </w:r>
-      <w:proofErr w:type="gramStart"/>
-      <w:r>
-        <w:t>org.slf4j.Logger</w:t>
-      </w:r>
-      <w:proofErr w:type="gramEnd"/>
-      <w:r>
-        <w:t>;</w:t>
-      </w:r>
-    </w:p>
-    <w:p>
-      <w:pPr>
-        <w:spacing w:after="0"/>
-      </w:pPr>
-      <w:r>
-        <w:t xml:space="preserve">import </w:t>
-      </w:r>
-      <w:proofErr w:type="gramStart"/>
-      <w:r>
-        <w:t>org.slf4j.LoggerFactory</w:t>
-      </w:r>
-      <w:proofErr w:type="gramEnd"/>
-      <w:r>
-        <w:t>;</w:t>
-      </w:r>
-    </w:p>
-    <w:p>
-      <w:pPr>
-        <w:spacing w:after="0"/>
-      </w:pPr>
-    </w:p>
-    <w:p>
-      <w:pPr>
-        <w:spacing w:after="0"/>
-      </w:pPr>
-      <w:r>
-        <w:lastRenderedPageBreak/>
-        <w:t xml:space="preserve">public class </w:t>
-      </w:r>
-      <w:proofErr w:type="spellStart"/>
-      <w:r>
-        <w:t>LoggingExample</w:t>
-      </w:r>
-      <w:proofErr w:type="spellEnd"/>
-      <w:r>
-        <w:t xml:space="preserve"> {</w:t>
-      </w:r>
-    </w:p>
-    <w:p>
-      <w:pPr>
-        <w:spacing w:after="0"/>
-      </w:pPr>
-      <w:r>
-        <w:t xml:space="preserve">    private static final Logger </w:t>
-      </w:r>
-      <w:proofErr w:type="spellStart"/>
-      <w:r>
-        <w:t>logger</w:t>
-      </w:r>
-      <w:proofErr w:type="spellEnd"/>
-      <w:r>
-        <w:t xml:space="preserve"> = </w:t>
-      </w:r>
-      <w:proofErr w:type="spellStart"/>
-      <w:r>
-        <w:t>LoggerFactory.getLogger</w:t>
-      </w:r>
-      <w:proofErr w:type="spellEnd"/>
-      <w:r>
-        <w:t>(</w:t>
-      </w:r>
-      <w:proofErr w:type="spellStart"/>
-      <w:r>
-        <w:t>LoggingExample.class</w:t>
-      </w:r>
-      <w:proofErr w:type="spellEnd"/>
-      <w:r>
-        <w:t>);</w:t>
-      </w:r>
-    </w:p>
-    <w:p>
-      <w:pPr>
-        <w:spacing w:after="0"/>
-      </w:pPr>
-    </w:p>
-    <w:p>
-      <w:pPr>
-        <w:spacing w:after="0"/>
-      </w:pPr>
-      <w:r>
-        <w:t xml:space="preserve">    public static void </w:t>
-      </w:r>
-      <w:proofErr w:type="gramStart"/>
-      <w:r>
-        <w:t>main(String[</w:t>
-      </w:r>
-      <w:proofErr w:type="gramEnd"/>
-      <w:r>
-        <w:t xml:space="preserve">] </w:t>
-      </w:r>
-      <w:proofErr w:type="spellStart"/>
-      <w:r>
-        <w:t>args</w:t>
-      </w:r>
-      <w:proofErr w:type="spellEnd"/>
-      <w:r>
-        <w:t>) {</w:t>
-      </w:r>
-    </w:p>
-    <w:p>
-      <w:pPr>
-        <w:spacing w:after="0"/>
-      </w:pPr>
-      <w:r>
-        <w:t xml:space="preserve">        </w:t>
-      </w:r>
-      <w:proofErr w:type="spellStart"/>
-      <w:proofErr w:type="gramStart"/>
-      <w:r>
-        <w:t>logger.error</w:t>
-      </w:r>
-      <w:proofErr w:type="spellEnd"/>
-      <w:proofErr w:type="gramEnd"/>
-      <w:r>
-        <w:t>("This is an error message");</w:t>
-      </w:r>
-    </w:p>
-    <w:p>
-      <w:pPr>
-        <w:spacing w:after="0"/>
-      </w:pPr>
-      <w:r>
-        <w:t xml:space="preserve">        </w:t>
-      </w:r>
-      <w:proofErr w:type="spellStart"/>
-      <w:proofErr w:type="gramStart"/>
-      <w:r>
-        <w:t>logger.warn</w:t>
-      </w:r>
-      <w:proofErr w:type="spellEnd"/>
-      <w:proofErr w:type="gramEnd"/>
-      <w:r>
-        <w:t>("This is a warning message");</w:t>
-      </w:r>
-    </w:p>
-    <w:p>
-      <w:pPr>
-        <w:spacing w:after="0"/>
-      </w:pPr>
-      <w:r>
-        <w:t xml:space="preserve">    }</w:t>
-      </w:r>
-    </w:p>
-    <w:p>
-      <w:pPr>
-        <w:spacing w:after="0"/>
-      </w:pPr>
-      <w:r>
-        <w:t>}</w:t>
-      </w:r>
-    </w:p>
-    <w:p>
-      <w:pPr>
-        <w:spacing w:after="0"/>
-      </w:pPr>
-    </w:p>
-    <w:p>
-      <w:pPr>
-        <w:spacing w:after="0"/>
-        <w:rPr>
-          <w:b/>
-          <w:bCs/>
-        </w:rPr>
-      </w:pPr>
-      <w:r>
-        <w:rPr>
-          <w:b/>
-          <w:bCs/>
-        </w:rPr>
-        <w:t>OUTPUT:</w:t>
-      </w:r>
-    </w:p>
-    <w:p>
-      <w:pPr>
-        <w:spacing w:after="0"/>
-      </w:pPr>
-      <w:r>
-        <w:drawing>
-          <wp:inline distT="0" distB="0" distL="0" distR="0" wp14:anchorId="0DD3B256" wp14:editId="0E3E3A5E">
-            <wp:extent cx="5731510" cy="827405"/>
-            <wp:effectExtent l="0" t="0" r="2540" b="0"/>
-            <wp:docPr id="2087619184" name="Picture 1"/>
-            <wp:cNvGraphicFramePr>
-              <a:graphicFrameLocks xmlns:a="http://schemas.openxmlformats.org/drawingml/2006/main" noChangeAspect="1"/>
-            </wp:cNvGraphicFramePr>
-            <a:graphic xmlns:a="http://schemas.openxmlformats.org/drawingml/2006/main">
-              <a:graphicData uri="http://schemas.openxmlformats.org/drawingml/2006/picture">
-                <pic:pic xmlns:pic="http://schemas.openxmlformats.org/drawingml/2006/picture">
-                  <pic:nvPicPr>
-                    <pic:cNvPr id="2087619184" name=""/>
-                    <pic:cNvPicPr/>
-                  </pic:nvPicPr>
-                  <pic:blipFill>
-                    <a:blip r:embed="rId10"/>
-                    <a:stretch>
-                      <a:fillRect/>
-                    </a:stretch>
-                  </pic:blipFill>
-                  <pic:spPr>
-                    <a:xfrm>
-                      <a:off x="0" y="0"/>
-                      <a:ext cx="5731510" cy="827405"/>
-                    </a:xfrm>
-                    <a:prstGeom prst="rect">
-                      <a:avLst/>
-                    </a:prstGeom>
-                  </pic:spPr>
-                </pic:pic>
-              </a:graphicData>
-            </a:graphic>
-          </wp:inline>
-        </w:drawing>
-      </w:r>
-    </w:p>
     <w:sectPr>
       <w:pgSz w:w="11906" w:h="16838"/>
       <w:pgMar w:top="1440" w:right="1440" w:bottom="1440" w:left="1440" w:header="708" w:footer="708" w:gutter="0"/>
@@ -3719,7 +4341,7 @@
 </file>
 
 <file path=word/numbering.xml><?xml version="1.0" encoding="utf-8"?>
-<w:numbering xmlns:wpc="http://schemas.microsoft.com/office/word/2010/wordprocessingCanvas" xmlns:cx="http://schemas.microsoft.com/office/drawing/2014/chartex" xmlns:cx1="http://schemas.microsoft.com/office/drawing/2015/9/8/chartex" xmlns:cx2="http://schemas.microsoft.com/office/drawing/2015/10/21/chartex" xmlns:cx3="http://schemas.microsoft.com/office/drawing/2016/5/9/chartex" xmlns:cx4="http://schemas.microsoft.com/office/drawing/2016/5/10/chartex" xmlns:cx5="http://schemas.microsoft.com/office/drawing/2016/5/11/chartex" xmlns:cx6="http://schemas.microsoft.com/office/drawing/2016/5/12/chartex" xmlns:cx7="http://schemas.microsoft.com/office/drawing/2016/5/13/chartex" xmlns:cx8="http://schemas.microsoft.com/office/drawing/2016/5/14/chartex" xmlns:mc="http://schemas.openxmlformats.org/markup-compatibility/2006" xmlns:aink="http://schemas.microsoft.com/office/drawing/2016/ink" xmlns:am3d="http://schemas.microsoft.com/office/drawing/2017/model3d" xmlns:o="urn:schemas-microsoft-com:office:office" xmlns:oel="http://schemas.microsoft.com/office/2019/extlst" xmlns:r="http://schemas.openxmlformats.org/officeDocument/2006/relationships" xmlns:m="http://schemas.openxmlformats.org/officeDocument/2006/math" xmlns:v="urn:schemas-microsoft-com:vml" xmlns:wp14="http://schemas.microsoft.com/office/word/2010/wordprocessingDrawing" xmlns:wp="http://schemas.openxmlformats.org/drawingml/2006/wordprocessingDrawing" xmlns:w10="urn:schemas-microsoft-com:office:word" xmlns:w="http://schemas.openxmlformats.org/wordprocessingml/2006/main" xmlns:w14="http://schemas.microsoft.com/office/word/2010/wordml" xmlns:w15="http://schemas.microsoft.com/office/word/2012/wordml" xmlns:w16cex="http://schemas.microsoft.com/office/word/2018/wordml/cex" xmlns:w16cid="http://schemas.microsoft.com/office/word/2016/wordml/cid" xmlns:w16="http://schemas.microsoft.com/office/word/2018/wordml" xmlns:w16du="http://schemas.microsoft.com/office/word/2023/wordml/word16du" xmlns:w16sdtdh="http://schemas.microsoft.com/office/word/2020/wordml/sdtdatahash" xmlns:w16sdtfl="http://schemas.microsoft.com/office/word/2024/wordml/sdtformatlock" xmlns:w16se="http://schemas.microsoft.com/office/word/2015/wordml/symex" xmlns:wpg="http://schemas.microsoft.com/office/word/2010/wordprocessingGroup" xmlns:wpi="http://schemas.microsoft.com/office/word/2010/wordprocessingInk" xmlns:wne="http://schemas.microsoft.com/office/word/2006/wordml" xmlns:wps="http://schemas.microsoft.com/office/word/2010/wordprocessingShape" mc:Ignorable="w14 w15 w16se w16cid w16 w16cex w16sdtdh w16sdtfl w16du wp14">
+<w:numbering xmlns:wpc="http://schemas.microsoft.com/office/word/2010/wordprocessingCanvas" xmlns:cx="http://schemas.microsoft.com/office/drawing/2014/chartex" xmlns:cx1="http://schemas.microsoft.com/office/drawing/2015/9/8/chartex" xmlns:cx2="http://schemas.microsoft.com/office/drawing/2015/10/21/chartex" xmlns:cx3="http://schemas.microsoft.com/office/drawing/2016/5/9/chartex" xmlns:cx4="http://schemas.microsoft.com/office/drawing/2016/5/10/chartex" xmlns:cx5="http://schemas.microsoft.com/office/drawing/2016/5/11/chartex" xmlns:cx6="http://schemas.microsoft.com/office/drawing/2016/5/12/chartex" xmlns:cx7="http://schemas.microsoft.com/office/drawing/2016/5/13/chartex" xmlns:cx8="http://schemas.microsoft.com/office/drawing/2016/5/14/chartex" xmlns:mc="http://schemas.openxmlformats.org/markup-compatibility/2006" xmlns:aink="http://schemas.microsoft.com/office/drawing/2016/ink" xmlns:am3d="http://schemas.microsoft.com/office/drawing/2017/model3d" xmlns:o="urn:schemas-microsoft-com:office:office" xmlns:r="http://schemas.openxmlformats.org/officeDocument/2006/relationships" xmlns:m="http://schemas.openxmlformats.org/officeDocument/2006/math" xmlns:v="urn:schemas-microsoft-com:vml" xmlns:wp14="http://schemas.microsoft.com/office/word/2010/wordprocessingDrawing" xmlns:wp="http://schemas.openxmlformats.org/drawingml/2006/wordprocessingDrawing" xmlns:w10="urn:schemas-microsoft-com:office:word" xmlns:w="http://schemas.openxmlformats.org/wordprocessingml/2006/main" xmlns:w14="http://schemas.microsoft.com/office/word/2010/wordml" xmlns:w15="http://schemas.microsoft.com/office/word/2012/wordml" xmlns:w16cex="http://schemas.microsoft.com/office/word/2018/wordml/cex" xmlns:w16cid="http://schemas.microsoft.com/office/word/2016/wordml/cid" xmlns:w16="http://schemas.microsoft.com/office/word/2018/wordml" xmlns:w16sdtdh="http://schemas.microsoft.com/office/word/2020/wordml/sdtdatahash" xmlns:w16se="http://schemas.microsoft.com/office/word/2015/wordml/symex" xmlns:wpg="http://schemas.microsoft.com/office/word/2010/wordprocessingGroup" xmlns:wpi="http://schemas.microsoft.com/office/word/2010/wordprocessingInk" xmlns:wne="http://schemas.microsoft.com/office/word/2006/wordml" xmlns:wps="http://schemas.microsoft.com/office/word/2010/wordprocessingShape" mc:Ignorable="w14 w15 w16se w16cid w16 w16cex w16sdtdh wp14">
   <w:abstractNum w:abstractNumId="0" w15:restartNumberingAfterBreak="0">
     <w:nsid w:val="4A130A82"/>
     <w:multiLevelType w:val="hybridMultilevel"/>
@@ -3809,14 +4431,14 @@
       </w:pPr>
     </w:lvl>
   </w:abstractNum>
-  <w:num w:numId="1" w16cid:durableId="1594850072">
+  <w:num w:numId="1">
     <w:abstractNumId w:val="0"/>
   </w:num>
 </w:numbering>
 </file>
 
 <file path=word/styles.xml><?xml version="1.0" encoding="utf-8"?>
-<w:styles xmlns:mc="http://schemas.openxmlformats.org/markup-compatibility/2006" xmlns:r="http://schemas.openxmlformats.org/officeDocument/2006/relationships" xmlns:w="http://schemas.openxmlformats.org/wordprocessingml/2006/main" xmlns:w14="http://schemas.microsoft.com/office/word/2010/wordml" xmlns:w15="http://schemas.microsoft.com/office/word/2012/wordml" xmlns:w16cex="http://schemas.microsoft.com/office/word/2018/wordml/cex" xmlns:w16cid="http://schemas.microsoft.com/office/word/2016/wordml/cid" xmlns:w16="http://schemas.microsoft.com/office/word/2018/wordml" xmlns:w16du="http://schemas.microsoft.com/office/word/2023/wordml/word16du" xmlns:w16sdtdh="http://schemas.microsoft.com/office/word/2020/wordml/sdtdatahash" xmlns:w16sdtfl="http://schemas.microsoft.com/office/word/2024/wordml/sdtformatlock" xmlns:w16se="http://schemas.microsoft.com/office/word/2015/wordml/symex" mc:Ignorable="w14 w15 w16se w16cid w16 w16cex w16sdtdh w16sdtfl w16du">
+<w:styles xmlns:mc="http://schemas.openxmlformats.org/markup-compatibility/2006" xmlns:r="http://schemas.openxmlformats.org/officeDocument/2006/relationships" xmlns:w="http://schemas.openxmlformats.org/wordprocessingml/2006/main" xmlns:w14="http://schemas.microsoft.com/office/word/2010/wordml" xmlns:w15="http://schemas.microsoft.com/office/word/2012/wordml" xmlns:w16cex="http://schemas.microsoft.com/office/word/2018/wordml/cex" xmlns:w16cid="http://schemas.microsoft.com/office/word/2016/wordml/cid" xmlns:w16="http://schemas.microsoft.com/office/word/2018/wordml" xmlns:w16sdtdh="http://schemas.microsoft.com/office/word/2020/wordml/sdtdatahash" xmlns:w16se="http://schemas.microsoft.com/office/word/2015/wordml/symex" mc:Ignorable="w14 w15 w16se w16cid w16 w16cex w16sdtdh">
   <w:docDefaults>
     <w:rPrDefault>
       <w:rPr>
@@ -4418,6 +5040,7 @@
   <w:style w:type="character" w:default="1" w:styleId="DefaultParagraphFont">
     <w:name w:val="Default Paragraph Font"/>
     <w:uiPriority w:val="1"/>
+    <w:semiHidden/>
     <w:unhideWhenUsed/>
   </w:style>
   <w:style w:type="table" w:default="1" w:styleId="TableNormal">

</xml_diff>